<commit_message>
added parameters to ddpg algo
</commit_message>
<xml_diff>
--- a/Medi-Voice.docx
+++ b/Medi-Voice.docx
@@ -393,7 +393,23 @@
                 <w:sz w:val="24"/>
                 <w:szCs w:val="24"/>
               </w:rPr>
-              <w:t>Regression based algorithms on mel MEL frequency spectrum constants</w:t>
+              <w:t xml:space="preserve">Regression based algorithms on mel </w:t>
+            </w:r>
+            <w:proofErr w:type="spellStart"/>
+            <w:r>
+              <w:rPr>
+                <w:sz w:val="24"/>
+                <w:szCs w:val="24"/>
+              </w:rPr>
+              <w:t>MEL</w:t>
+            </w:r>
+            <w:proofErr w:type="spellEnd"/>
+            <w:r>
+              <w:rPr>
+                <w:sz w:val="24"/>
+                <w:szCs w:val="24"/>
+              </w:rPr>
+              <w:t xml:space="preserve"> frequency spectrum constants</w:t>
             </w:r>
           </w:p>
         </w:tc>
@@ -479,7 +495,23 @@
                 <w:sz w:val="24"/>
                 <w:szCs w:val="24"/>
               </w:rPr>
-              <w:t>Include pitch and mfcc and other spectral constants from speech as features</w:t>
+              <w:t xml:space="preserve">Include pitch and </w:t>
+            </w:r>
+            <w:proofErr w:type="spellStart"/>
+            <w:r>
+              <w:rPr>
+                <w:sz w:val="24"/>
+                <w:szCs w:val="24"/>
+              </w:rPr>
+              <w:t>mfcc</w:t>
+            </w:r>
+            <w:proofErr w:type="spellEnd"/>
+            <w:r>
+              <w:rPr>
+                <w:sz w:val="24"/>
+                <w:szCs w:val="24"/>
+              </w:rPr>
+              <w:t xml:space="preserve"> and other spectral constants from speech as features</w:t>
             </w:r>
           </w:p>
         </w:tc>
@@ -818,7 +850,25 @@
                 <w:sz w:val="24"/>
                 <w:szCs w:val="24"/>
               </w:rPr>
-              <w:t xml:space="preserve"> SRI BioFrustration Corpus</w:t>
+              <w:t xml:space="preserve"> SRI </w:t>
+            </w:r>
+            <w:proofErr w:type="spellStart"/>
+            <w:r>
+              <w:rPr>
+                <w:bCs/>
+                <w:sz w:val="24"/>
+                <w:szCs w:val="24"/>
+              </w:rPr>
+              <w:t>BioFrustration</w:t>
+            </w:r>
+            <w:proofErr w:type="spellEnd"/>
+            <w:r>
+              <w:rPr>
+                <w:bCs/>
+                <w:sz w:val="24"/>
+                <w:szCs w:val="24"/>
+              </w:rPr>
+              <w:t xml:space="preserve"> Corpus</w:t>
             </w:r>
             <w:r>
               <w:rPr>
@@ -1174,7 +1224,27 @@
                 <w:sz w:val="24"/>
                 <w:szCs w:val="24"/>
               </w:rPr>
-              <w:t xml:space="preserve">Used a </w:t>
+              <w:t xml:space="preserve">Used </w:t>
+            </w:r>
+            <w:proofErr w:type="spellStart"/>
+            <w:proofErr w:type="gramStart"/>
+            <w:r>
+              <w:rPr>
+                <w:bCs/>
+                <w:sz w:val="24"/>
+                <w:szCs w:val="24"/>
+              </w:rPr>
+              <w:t>a</w:t>
+            </w:r>
+            <w:proofErr w:type="spellEnd"/>
+            <w:proofErr w:type="gramEnd"/>
+            <w:r>
+              <w:rPr>
+                <w:bCs/>
+                <w:sz w:val="24"/>
+                <w:szCs w:val="24"/>
+              </w:rPr>
+              <w:t xml:space="preserve"> </w:t>
             </w:r>
             <w:r>
               <w:rPr>
@@ -1516,8 +1586,18 @@
                 <w:szCs w:val="24"/>
                 <w:lang w:val="en-IN"/>
               </w:rPr>
-              <w:t>How speech processing can help with beat-to-beat heart rate estimation in ballistocardiograms</w:t>
-            </w:r>
+              <w:t xml:space="preserve">How speech processing can help with beat-to-beat heart rate estimation in </w:t>
+            </w:r>
+            <w:proofErr w:type="spellStart"/>
+            <w:r>
+              <w:rPr>
+                <w:sz w:val="24"/>
+                <w:szCs w:val="24"/>
+                <w:lang w:val="en-IN"/>
+              </w:rPr>
+              <w:t>ballistocardiograms</w:t>
+            </w:r>
+            <w:proofErr w:type="spellEnd"/>
           </w:p>
           <w:p>
             <w:pPr>
@@ -1572,7 +1652,25 @@
                 <w:sz w:val="24"/>
                 <w:szCs w:val="24"/>
               </w:rPr>
-              <w:t>Uses speech signlas to estimate heart rate from BCG’s</w:t>
+              <w:t xml:space="preserve">Uses speech </w:t>
+            </w:r>
+            <w:proofErr w:type="spellStart"/>
+            <w:r>
+              <w:rPr>
+                <w:bCs/>
+                <w:sz w:val="24"/>
+                <w:szCs w:val="24"/>
+              </w:rPr>
+              <w:t>signlas</w:t>
+            </w:r>
+            <w:proofErr w:type="spellEnd"/>
+            <w:r>
+              <w:rPr>
+                <w:bCs/>
+                <w:sz w:val="24"/>
+                <w:szCs w:val="24"/>
+              </w:rPr>
+              <w:t xml:space="preserve"> to estimate heart rate from BCG’s</w:t>
             </w:r>
           </w:p>
         </w:tc>
@@ -1734,7 +1832,25 @@
                 <w:sz w:val="24"/>
                 <w:szCs w:val="24"/>
               </w:rPr>
-              <w:t xml:space="preserve">Uses Fast fourier transforms to map the frequency differences in voice then a regression model to show correlation </w:t>
+              <w:t xml:space="preserve">Uses Fast </w:t>
+            </w:r>
+            <w:proofErr w:type="spellStart"/>
+            <w:r>
+              <w:rPr>
+                <w:bCs/>
+                <w:sz w:val="24"/>
+                <w:szCs w:val="24"/>
+              </w:rPr>
+              <w:t>fourier</w:t>
+            </w:r>
+            <w:proofErr w:type="spellEnd"/>
+            <w:r>
+              <w:rPr>
+                <w:bCs/>
+                <w:sz w:val="24"/>
+                <w:szCs w:val="24"/>
+              </w:rPr>
+              <w:t xml:space="preserve"> transforms to map the frequency differences in voice then a regression model to show correlation </w:t>
             </w:r>
           </w:p>
         </w:tc>
@@ -1904,15 +2020,43 @@
                 <w:sz w:val="24"/>
                 <w:szCs w:val="24"/>
               </w:rPr>
-              <w:t xml:space="preserve">Used pre-trained SBreathNet deep learning model </w:t>
-            </w:r>
-            <w:r>
-              <w:rPr>
-                <w:bCs/>
-                <w:sz w:val="24"/>
-                <w:szCs w:val="24"/>
-              </w:rPr>
-              <w:t xml:space="preserve">to extract breathing patterns on which Independent component analysis was applied </w:t>
+              <w:t xml:space="preserve">Used pre-trained </w:t>
+            </w:r>
+            <w:proofErr w:type="spellStart"/>
+            <w:r>
+              <w:rPr>
+                <w:bCs/>
+                <w:sz w:val="24"/>
+                <w:szCs w:val="24"/>
+              </w:rPr>
+              <w:t>SBreathNet</w:t>
+            </w:r>
+            <w:proofErr w:type="spellEnd"/>
+            <w:r>
+              <w:rPr>
+                <w:bCs/>
+                <w:sz w:val="24"/>
+                <w:szCs w:val="24"/>
+              </w:rPr>
+              <w:t xml:space="preserve"> deep learning model to extract breathing patterns on which </w:t>
+            </w:r>
+            <w:proofErr w:type="gramStart"/>
+            <w:r>
+              <w:rPr>
+                <w:bCs/>
+                <w:sz w:val="24"/>
+                <w:szCs w:val="24"/>
+              </w:rPr>
+              <w:t>Independent</w:t>
+            </w:r>
+            <w:proofErr w:type="gramEnd"/>
+            <w:r>
+              <w:rPr>
+                <w:bCs/>
+                <w:sz w:val="24"/>
+                <w:szCs w:val="24"/>
+              </w:rPr>
+              <w:t xml:space="preserve"> component analysis was applied </w:t>
             </w:r>
             <w:r>
               <w:rPr>
@@ -2591,15 +2735,7 @@
           <w:sz w:val="26"/>
           <w:szCs w:val="26"/>
         </w:rPr>
-        <w:t xml:space="preserve">    </w:t>
-      </w:r>
-      <w:r>
-        <w:rPr>
-          <w:b/>
-          <w:sz w:val="26"/>
-          <w:szCs w:val="26"/>
-        </w:rPr>
-        <w:t>5.</w:t>
+        <w:t xml:space="preserve">    5.</w:t>
       </w:r>
       <w:r>
         <w:rPr>
@@ -2891,20 +3027,50 @@
           <w:right w:val="nil"/>
           <w:between w:val="nil"/>
         </w:pBdr>
+        <w:tabs>
+          <w:tab w:val="left" w:pos="4140"/>
+        </w:tabs>
+        <w:rPr>
+          <w:b/>
+          <w:sz w:val="26"/>
+          <w:szCs w:val="26"/>
+        </w:rPr>
+      </w:pPr>
+      <w:r>
+        <w:rPr>
+          <w:b/>
+          <w:sz w:val="26"/>
+          <w:szCs w:val="26"/>
+        </w:rPr>
+        <w:t xml:space="preserve">    7.3) Birds eye view diagram</w:t>
+      </w:r>
+      <w:r>
+        <w:rPr>
+          <w:b/>
+          <w:sz w:val="26"/>
+          <w:szCs w:val="26"/>
+        </w:rPr>
+        <w:tab/>
+      </w:r>
+    </w:p>
+    <w:p>
+      <w:pPr>
+        <w:pBdr>
+          <w:top w:val="nil"/>
+          <w:left w:val="nil"/>
+          <w:bottom w:val="nil"/>
+          <w:right w:val="nil"/>
+          <w:between w:val="nil"/>
+        </w:pBdr>
+        <w:tabs>
+          <w:tab w:val="left" w:pos="4140"/>
+        </w:tabs>
         <w:rPr>
           <w:b/>
           <w:sz w:val="28"/>
           <w:szCs w:val="28"/>
         </w:rPr>
       </w:pPr>
-      <w:r>
-        <w:rPr>
-          <w:b/>
-          <w:sz w:val="26"/>
-          <w:szCs w:val="26"/>
-        </w:rPr>
-        <w:t xml:space="preserve">    7.3) Birds eye view diagram</w:t>
-      </w:r>
     </w:p>
     <w:p>
       <w:pPr>

</xml_diff>

<commit_message>
made changes in document
</commit_message>
<xml_diff>
--- a/Medi-Voice.docx
+++ b/Medi-Voice.docx
@@ -173,7 +173,6 @@
           <w:rFonts w:ascii="Arial" w:hAnsi="Arial" w:cs="Arial"/>
         </w:rPr>
       </w:pPr>
-      <w:proofErr w:type="spellStart"/>
       <w:r>
         <w:rPr>
           <w:rStyle w:val="Strong"/>
@@ -181,7 +180,6 @@
         </w:rPr>
         <w:t>Librosa</w:t>
       </w:r>
-      <w:proofErr w:type="spellEnd"/>
       <w:r>
         <w:rPr>
           <w:rFonts w:ascii="Arial" w:hAnsi="Arial" w:cs="Arial"/>
@@ -325,7 +323,6 @@
           <w:rFonts w:ascii="Arial" w:hAnsi="Arial" w:cs="Arial"/>
         </w:rPr>
       </w:pPr>
-      <w:proofErr w:type="spellStart"/>
       <w:r>
         <w:rPr>
           <w:rStyle w:val="Strong"/>
@@ -333,7 +330,6 @@
         </w:rPr>
         <w:t>PyTorch</w:t>
       </w:r>
-      <w:proofErr w:type="spellEnd"/>
       <w:r>
         <w:rPr>
           <w:rFonts w:ascii="Arial" w:hAnsi="Arial" w:cs="Arial"/>
@@ -394,6 +390,24 @@
           <w:rFonts w:ascii="Arial" w:hAnsi="Arial" w:cs="Arial"/>
         </w:rPr>
         <w:t>DDPG RL algorithm for continuous action space prediction of heart rate</w:t>
+      </w:r>
+    </w:p>
+    <w:p>
+      <w:pPr>
+        <w:pStyle w:val="NormalWeb"/>
+        <w:numPr>
+          <w:ilvl w:val="0"/>
+          <w:numId w:val="7"/>
+        </w:numPr>
+        <w:rPr>
+          <w:rFonts w:ascii="Arial" w:hAnsi="Arial" w:cs="Arial"/>
+        </w:rPr>
+      </w:pPr>
+      <w:r>
+        <w:rPr>
+          <w:rFonts w:ascii="Arial" w:hAnsi="Arial" w:cs="Arial"/>
+        </w:rPr>
+        <w:t>Random forest classifier for age and gender classifier models</w:t>
       </w:r>
     </w:p>
     <w:p>
@@ -725,23 +739,7 @@
                 <w:sz w:val="24"/>
                 <w:szCs w:val="24"/>
               </w:rPr>
-              <w:t xml:space="preserve">Regression based algorithms on mel </w:t>
-            </w:r>
-            <w:proofErr w:type="spellStart"/>
-            <w:r>
-              <w:rPr>
-                <w:sz w:val="24"/>
-                <w:szCs w:val="24"/>
-              </w:rPr>
-              <w:t>MEL</w:t>
-            </w:r>
-            <w:proofErr w:type="spellEnd"/>
-            <w:r>
-              <w:rPr>
-                <w:sz w:val="24"/>
-                <w:szCs w:val="24"/>
-              </w:rPr>
-              <w:t xml:space="preserve"> frequency spectrum constants</w:t>
+              <w:t>Regression based algorithms on mel MEL frequency spectrum constants</w:t>
             </w:r>
           </w:p>
         </w:tc>
@@ -827,23 +825,7 @@
                 <w:sz w:val="24"/>
                 <w:szCs w:val="24"/>
               </w:rPr>
-              <w:t xml:space="preserve">Include pitch and </w:t>
-            </w:r>
-            <w:proofErr w:type="spellStart"/>
-            <w:r>
-              <w:rPr>
-                <w:sz w:val="24"/>
-                <w:szCs w:val="24"/>
-              </w:rPr>
-              <w:t>mfcc</w:t>
-            </w:r>
-            <w:proofErr w:type="spellEnd"/>
-            <w:r>
-              <w:rPr>
-                <w:sz w:val="24"/>
-                <w:szCs w:val="24"/>
-              </w:rPr>
-              <w:t xml:space="preserve"> and other spectral constants from speech as features</w:t>
+              <w:t>Include pitch and mfcc and other spectral constants from speech as features</w:t>
             </w:r>
           </w:p>
         </w:tc>
@@ -885,7 +867,7 @@
                 <w:sz w:val="24"/>
                 <w:szCs w:val="24"/>
               </w:rPr>
-              <w:t xml:space="preserve">Heart rate monitoring using </w:t>
+              <w:t xml:space="preserve">Heart rate monitoring using human speech spectral </w:t>
             </w:r>
             <w:r>
               <w:rPr>
@@ -895,7 +877,7 @@
                 <w:szCs w:val="24"/>
               </w:rPr>
               <w:lastRenderedPageBreak/>
-              <w:t>human speech spectral features</w:t>
+              <w:t>features</w:t>
             </w:r>
             <w:r>
               <w:rPr>
@@ -943,7 +925,7 @@
                 <w:szCs w:val="24"/>
               </w:rPr>
               <w:lastRenderedPageBreak/>
-              <w:t xml:space="preserve">20 classifiers </w:t>
+              <w:t xml:space="preserve">20 classifiers used on speech </w:t>
             </w:r>
             <w:r>
               <w:rPr>
@@ -952,7 +934,7 @@
                 <w:szCs w:val="24"/>
               </w:rPr>
               <w:lastRenderedPageBreak/>
-              <w:t>used on speech feature MEL spectrum constant</w:t>
+              <w:t>feature MEL spectrum constant</w:t>
             </w:r>
           </w:p>
         </w:tc>
@@ -991,16 +973,7 @@
                 <w:szCs w:val="24"/>
               </w:rPr>
               <w:lastRenderedPageBreak/>
-              <w:t xml:space="preserve">Low classification </w:t>
-            </w:r>
-            <w:r>
-              <w:rPr>
-                <w:bCs/>
-                <w:sz w:val="24"/>
-                <w:szCs w:val="24"/>
-              </w:rPr>
-              <w:lastRenderedPageBreak/>
-              <w:t xml:space="preserve">accuracy </w:t>
+              <w:t xml:space="preserve">Low classification accuracy </w:t>
             </w:r>
           </w:p>
           <w:p>
@@ -1026,6 +999,7 @@
                 <w:sz w:val="24"/>
                 <w:szCs w:val="24"/>
               </w:rPr>
+              <w:lastRenderedPageBreak/>
               <w:t xml:space="preserve">Only one feature used </w:t>
             </w:r>
           </w:p>
@@ -1091,16 +1065,7 @@
                 <w:szCs w:val="24"/>
               </w:rPr>
               <w:lastRenderedPageBreak/>
-              <w:t xml:space="preserve">Use more </w:t>
-            </w:r>
-            <w:r>
-              <w:rPr>
-                <w:bCs/>
-                <w:sz w:val="24"/>
-                <w:szCs w:val="24"/>
-              </w:rPr>
-              <w:lastRenderedPageBreak/>
-              <w:t xml:space="preserve">complex models </w:t>
+              <w:t xml:space="preserve">Use more complex models </w:t>
             </w:r>
           </w:p>
           <w:p>
@@ -1126,6 +1091,7 @@
                 <w:sz w:val="24"/>
                 <w:szCs w:val="24"/>
               </w:rPr>
+              <w:lastRenderedPageBreak/>
               <w:t>And use more features</w:t>
             </w:r>
           </w:p>
@@ -1229,25 +1195,7 @@
                 <w:sz w:val="24"/>
                 <w:szCs w:val="24"/>
               </w:rPr>
-              <w:t xml:space="preserve"> SRI </w:t>
-            </w:r>
-            <w:proofErr w:type="spellStart"/>
-            <w:r>
-              <w:rPr>
-                <w:bCs/>
-                <w:sz w:val="24"/>
-                <w:szCs w:val="24"/>
-              </w:rPr>
-              <w:t>BioFrustration</w:t>
-            </w:r>
-            <w:proofErr w:type="spellEnd"/>
-            <w:r>
-              <w:rPr>
-                <w:bCs/>
-                <w:sz w:val="24"/>
-                <w:szCs w:val="24"/>
-              </w:rPr>
-              <w:t xml:space="preserve"> Corpus</w:t>
+              <w:t xml:space="preserve"> SRI BioFrustration Corpus</w:t>
             </w:r>
             <w:r>
               <w:rPr>
@@ -1595,27 +1543,7 @@
                 <w:sz w:val="24"/>
                 <w:szCs w:val="24"/>
               </w:rPr>
-              <w:t xml:space="preserve">Used </w:t>
-            </w:r>
-            <w:proofErr w:type="spellStart"/>
-            <w:proofErr w:type="gramStart"/>
-            <w:r>
-              <w:rPr>
-                <w:bCs/>
-                <w:sz w:val="24"/>
-                <w:szCs w:val="24"/>
-              </w:rPr>
-              <w:t>a</w:t>
-            </w:r>
-            <w:proofErr w:type="spellEnd"/>
-            <w:proofErr w:type="gramEnd"/>
-            <w:r>
-              <w:rPr>
-                <w:bCs/>
-                <w:sz w:val="24"/>
-                <w:szCs w:val="24"/>
-              </w:rPr>
-              <w:t xml:space="preserve"> </w:t>
+              <w:t xml:space="preserve">Used a </w:t>
             </w:r>
             <w:r>
               <w:rPr>
@@ -1931,20 +1859,8 @@
                 <w:szCs w:val="24"/>
                 <w:lang w:val="en-IN"/>
               </w:rPr>
-              <w:t xml:space="preserve">How speech processing can help with beat-to-beat heart rate estimation in </w:t>
+              <w:t>How speech processing can help with beat-to-beat heart rate estimation in ballistocardiograms</w:t>
             </w:r>
-            <w:proofErr w:type="spellStart"/>
-            <w:r>
-              <w:rPr>
-                <w:b/>
-                <w:bCs/>
-                <w:sz w:val="24"/>
-                <w:szCs w:val="24"/>
-                <w:lang w:val="en-IN"/>
-              </w:rPr>
-              <w:t>ballistocardiograms</w:t>
-            </w:r>
-            <w:proofErr w:type="spellEnd"/>
           </w:p>
           <w:p>
             <w:pPr>
@@ -1999,25 +1915,7 @@
                 <w:sz w:val="24"/>
                 <w:szCs w:val="24"/>
               </w:rPr>
-              <w:t xml:space="preserve">Uses speech </w:t>
-            </w:r>
-            <w:proofErr w:type="spellStart"/>
-            <w:r>
-              <w:rPr>
-                <w:bCs/>
-                <w:sz w:val="24"/>
-                <w:szCs w:val="24"/>
-              </w:rPr>
-              <w:t>signlas</w:t>
-            </w:r>
-            <w:proofErr w:type="spellEnd"/>
-            <w:r>
-              <w:rPr>
-                <w:bCs/>
-                <w:sz w:val="24"/>
-                <w:szCs w:val="24"/>
-              </w:rPr>
-              <w:t xml:space="preserve"> to estimate heart rate from BCG’s</w:t>
+              <w:t>Uses speech signlas to estimate heart rate from BCG’s</w:t>
             </w:r>
           </w:p>
         </w:tc>
@@ -2179,25 +2077,7 @@
                 <w:sz w:val="24"/>
                 <w:szCs w:val="24"/>
               </w:rPr>
-              <w:t xml:space="preserve">Uses Fast </w:t>
-            </w:r>
-            <w:proofErr w:type="spellStart"/>
-            <w:r>
-              <w:rPr>
-                <w:bCs/>
-                <w:sz w:val="24"/>
-                <w:szCs w:val="24"/>
-              </w:rPr>
-              <w:t>fourier</w:t>
-            </w:r>
-            <w:proofErr w:type="spellEnd"/>
-            <w:r>
-              <w:rPr>
-                <w:bCs/>
-                <w:sz w:val="24"/>
-                <w:szCs w:val="24"/>
-              </w:rPr>
-              <w:t xml:space="preserve"> transforms to map the </w:t>
+              <w:t xml:space="preserve">Uses Fast fourier transforms to map the frequency differences in voice then a </w:t>
             </w:r>
             <w:r>
               <w:rPr>
@@ -2206,7 +2086,7 @@
                 <w:szCs w:val="24"/>
               </w:rPr>
               <w:lastRenderedPageBreak/>
-              <w:t xml:space="preserve">frequency differences in voice then a regression model to show correlation </w:t>
+              <w:t xml:space="preserve">regression model to show correlation </w:t>
             </w:r>
           </w:p>
         </w:tc>
@@ -2245,16 +2125,7 @@
                 <w:szCs w:val="24"/>
               </w:rPr>
               <w:lastRenderedPageBreak/>
-              <w:t xml:space="preserve">Doesn’t estimate the heart rate only shows </w:t>
-            </w:r>
-            <w:r>
-              <w:rPr>
-                <w:bCs/>
-                <w:sz w:val="24"/>
-                <w:szCs w:val="24"/>
-              </w:rPr>
-              <w:lastRenderedPageBreak/>
-              <w:t>relation between speech and heart rate</w:t>
+              <w:t>Doesn’t estimate the heart rate only shows relation between speech and heart rate</w:t>
             </w:r>
           </w:p>
         </w:tc>
@@ -2292,17 +2163,7 @@
                 <w:sz w:val="24"/>
                 <w:szCs w:val="24"/>
               </w:rPr>
-              <w:lastRenderedPageBreak/>
-              <w:t xml:space="preserve">Implementing complex machine learning </w:t>
-            </w:r>
-            <w:r>
-              <w:rPr>
-                <w:bCs/>
-                <w:sz w:val="24"/>
-                <w:szCs w:val="24"/>
-              </w:rPr>
-              <w:lastRenderedPageBreak/>
-              <w:t>techniques on the conc</w:t>
+              <w:t>Implementing complex machine learningtechniques on the conc</w:t>
             </w:r>
             <w:r>
               <w:rPr>
@@ -2397,43 +2258,7 @@
                 <w:sz w:val="24"/>
                 <w:szCs w:val="24"/>
               </w:rPr>
-              <w:t xml:space="preserve">Used pre-trained </w:t>
-            </w:r>
-            <w:proofErr w:type="spellStart"/>
-            <w:r>
-              <w:rPr>
-                <w:bCs/>
-                <w:sz w:val="24"/>
-                <w:szCs w:val="24"/>
-              </w:rPr>
-              <w:t>SBreathNet</w:t>
-            </w:r>
-            <w:proofErr w:type="spellEnd"/>
-            <w:r>
-              <w:rPr>
-                <w:bCs/>
-                <w:sz w:val="24"/>
-                <w:szCs w:val="24"/>
-              </w:rPr>
-              <w:t xml:space="preserve"> deep learning model to extract breathing patterns on which </w:t>
-            </w:r>
-            <w:proofErr w:type="gramStart"/>
-            <w:r>
-              <w:rPr>
-                <w:bCs/>
-                <w:sz w:val="24"/>
-                <w:szCs w:val="24"/>
-              </w:rPr>
-              <w:t>Independent</w:t>
-            </w:r>
-            <w:proofErr w:type="gramEnd"/>
-            <w:r>
-              <w:rPr>
-                <w:bCs/>
-                <w:sz w:val="24"/>
-                <w:szCs w:val="24"/>
-              </w:rPr>
-              <w:t xml:space="preserve"> component analysis was applied </w:t>
+              <w:t xml:space="preserve">Used pre-trained SBreathNet deep learning model to extract breathing patterns on which Independent component analysis was applied </w:t>
             </w:r>
             <w:r>
               <w:rPr>
@@ -2992,7 +2817,7 @@
           <w:sz w:val="24"/>
           <w:szCs w:val="24"/>
         </w:rPr>
-        <w:t xml:space="preserve">This project explores the estimation of heart rate from voice recordings by leveraging acoustic features extracted from speech signals, including MFCCs, pitch, energy, and speaking rate. Due to the scarcity of </w:t>
+        <w:t>This project explores the estimation of heart rate from voice recordings by leveraging acoustic features extracted from speech signals, including MFCCs, pitch, energy,</w:t>
       </w:r>
       <w:r>
         <w:rPr>
@@ -3000,7 +2825,7 @@
           <w:sz w:val="24"/>
           <w:szCs w:val="24"/>
         </w:rPr>
-        <w:t>labelled</w:t>
+        <w:t xml:space="preserve"> MEL spectrum constants, depth</w:t>
       </w:r>
       <w:r>
         <w:rPr>
@@ -3008,7 +2833,135 @@
           <w:sz w:val="24"/>
           <w:szCs w:val="24"/>
         </w:rPr>
-        <w:t xml:space="preserve"> heart rate data paired with voice, a heart rate simulation environment was developed to generate synthetic heart rate signals conditioned on speech features, enabling the training of a reinforcement learning model. Using the Deep Deterministic Policy Gradient (DDPG) algorithm within a custom Gymnasium environment, the system learns to predict heart rate values from the extracted speech features. This novel integration of speech signal processing with reinforcement learning provides a promising non-invasive method for estimating physiological parameters from audio data.</w:t>
+        <w:t xml:space="preserve"> and speaking rate. Due to the </w:t>
+      </w:r>
+      <w:r>
+        <w:rPr>
+          <w:bCs/>
+          <w:sz w:val="24"/>
+          <w:szCs w:val="24"/>
+        </w:rPr>
+        <w:t>scarcity</w:t>
+      </w:r>
+      <w:r>
+        <w:rPr>
+          <w:bCs/>
+          <w:sz w:val="24"/>
+          <w:szCs w:val="24"/>
+        </w:rPr>
+        <w:t xml:space="preserve"> of </w:t>
+      </w:r>
+      <w:r>
+        <w:rPr>
+          <w:bCs/>
+          <w:sz w:val="24"/>
+          <w:szCs w:val="24"/>
+        </w:rPr>
+        <w:t>labelled</w:t>
+      </w:r>
+      <w:r>
+        <w:rPr>
+          <w:bCs/>
+          <w:sz w:val="24"/>
+          <w:szCs w:val="24"/>
+        </w:rPr>
+        <w:t xml:space="preserve"> heart rate data paired with voice, a heart rate simulation environment was developed to generate synthetic heart rate signals</w:t>
+      </w:r>
+      <w:r>
+        <w:rPr>
+          <w:bCs/>
+          <w:sz w:val="24"/>
+          <w:szCs w:val="24"/>
+        </w:rPr>
+        <w:t xml:space="preserve"> against the speech features, gender and the age group</w:t>
+      </w:r>
+      <w:r>
+        <w:rPr>
+          <w:bCs/>
+          <w:sz w:val="24"/>
+          <w:szCs w:val="24"/>
+        </w:rPr>
+        <w:t xml:space="preserve"> </w:t>
+      </w:r>
+      <w:r>
+        <w:rPr>
+          <w:bCs/>
+          <w:sz w:val="24"/>
+          <w:szCs w:val="24"/>
+        </w:rPr>
+        <w:t>using Open AI’s gymnasium environment</w:t>
+      </w:r>
+      <w:r>
+        <w:rPr>
+          <w:bCs/>
+          <w:sz w:val="24"/>
+          <w:szCs w:val="24"/>
+        </w:rPr>
+        <w:t xml:space="preserve">, </w:t>
+      </w:r>
+      <w:r>
+        <w:rPr>
+          <w:bCs/>
+          <w:sz w:val="24"/>
+          <w:szCs w:val="24"/>
+        </w:rPr>
+        <w:t>for</w:t>
+      </w:r>
+      <w:r>
+        <w:rPr>
+          <w:bCs/>
+          <w:sz w:val="24"/>
+          <w:szCs w:val="24"/>
+        </w:rPr>
+        <w:t xml:space="preserve"> the training of a reinforcement learning model.</w:t>
+      </w:r>
+      <w:r>
+        <w:rPr>
+          <w:bCs/>
+          <w:sz w:val="24"/>
+          <w:szCs w:val="24"/>
+        </w:rPr>
+        <w:t xml:space="preserve"> The gender and age classifier were developed using simple random forests on labelled datasets and gave an output with 8</w:t>
+      </w:r>
+      <w:r>
+        <w:rPr>
+          <w:bCs/>
+          <w:sz w:val="24"/>
+          <w:szCs w:val="24"/>
+        </w:rPr>
+        <w:t>0</w:t>
+      </w:r>
+      <w:r>
+        <w:rPr>
+          <w:bCs/>
+          <w:sz w:val="24"/>
+          <w:szCs w:val="24"/>
+        </w:rPr>
+        <w:t>% and 6</w:t>
+      </w:r>
+      <w:r>
+        <w:rPr>
+          <w:bCs/>
+          <w:sz w:val="24"/>
+          <w:szCs w:val="24"/>
+        </w:rPr>
+        <w:t>0</w:t>
+      </w:r>
+      <w:r>
+        <w:rPr>
+          <w:bCs/>
+          <w:sz w:val="24"/>
+          <w:szCs w:val="24"/>
+        </w:rPr>
+        <w:t xml:space="preserve"> % accuracy respectively.</w:t>
+      </w:r>
+      <w:r>
+        <w:rPr>
+          <w:bCs/>
+          <w:sz w:val="24"/>
+          <w:szCs w:val="24"/>
+        </w:rPr>
+        <w:t xml:space="preserve"> Using the Deep Deterministic Policy Gradient (DDPG) algorithm within a custom Gymnasium environment, the system learns to predict heart rate values from the extracted speech features. This integration of speech signal processing with reinforcement learning provides a promising non-invasive method for estimating physiological parameters from audio data.</w:t>
       </w:r>
     </w:p>
     <w:p>
@@ -3078,19 +3031,67 @@
         <w:rPr>
           <w:rFonts w:ascii="Arial" w:hAnsi="Arial" w:cs="Arial"/>
         </w:rPr>
-        <w:t xml:space="preserve">Heart rate estimation through speech analysis exploits the physiological links between vocal production and cardiovascular activity. Speech signals encode multiple features such as pitch, energy, and spectral coefficients which can indirectly reflect heart rate variability. However, acquiring large, </w:t>
+        <w:t xml:space="preserve">Heart rate estimation through speech analysis </w:t>
       </w:r>
       <w:r>
         <w:rPr>
           <w:rFonts w:ascii="Arial" w:hAnsi="Arial" w:cs="Arial"/>
         </w:rPr>
+        <w:t>uses</w:t>
+      </w:r>
+      <w:r>
+        <w:rPr>
+          <w:rFonts w:ascii="Arial" w:hAnsi="Arial" w:cs="Arial"/>
+        </w:rPr>
+        <w:t xml:space="preserve"> the physiological links between vocal production and cardiovascular activity. Speech signals encode multiple features such as pitch, energy, </w:t>
+      </w:r>
+      <w:r>
+        <w:rPr>
+          <w:rFonts w:ascii="Arial" w:hAnsi="Arial" w:cs="Arial"/>
+        </w:rPr>
+        <w:t>MEL</w:t>
+      </w:r>
+      <w:r>
+        <w:rPr>
+          <w:rFonts w:ascii="Arial" w:hAnsi="Arial" w:cs="Arial"/>
+        </w:rPr>
+        <w:t xml:space="preserve"> spectral coefficients</w:t>
+      </w:r>
+      <w:r>
+        <w:rPr>
+          <w:rFonts w:ascii="Arial" w:hAnsi="Arial" w:cs="Arial"/>
+        </w:rPr>
+        <w:t xml:space="preserve">, MFCCs, pitch depth, </w:t>
+      </w:r>
+      <w:r>
+        <w:rPr>
+          <w:rFonts w:ascii="Arial" w:hAnsi="Arial" w:cs="Arial"/>
+        </w:rPr>
+        <w:t xml:space="preserve">which can indirectly reflect heart rate. However, acquiring large, </w:t>
+      </w:r>
+      <w:r>
+        <w:rPr>
+          <w:rFonts w:ascii="Arial" w:hAnsi="Arial" w:cs="Arial"/>
+        </w:rPr>
         <w:t>labelled</w:t>
       </w:r>
       <w:r>
         <w:rPr>
           <w:rFonts w:ascii="Arial" w:hAnsi="Arial" w:cs="Arial"/>
         </w:rPr>
-        <w:t xml:space="preserve"> datasets pairing speech with accurate heart rate measurements remains challenging.</w:t>
+        <w:t xml:space="preserve"> datasets pairing speech with accurate heart rate measurements </w:t>
+      </w:r>
+      <w:r>
+        <w:rPr>
+          <w:rFonts w:ascii="Arial" w:hAnsi="Arial" w:cs="Arial"/>
+        </w:rPr>
+        <w:t>proved to be</w:t>
+      </w:r>
+      <w:r>
+        <w:rPr>
+          <w:rFonts w:ascii="Arial" w:hAnsi="Arial" w:cs="Arial"/>
+        </w:rPr>
+        <w:t xml:space="preserve"> challenging.</w:t>
       </w:r>
     </w:p>
     <w:p>
@@ -3104,14 +3105,50 @@
         <w:rPr>
           <w:rFonts w:ascii="Arial" w:hAnsi="Arial" w:cs="Arial"/>
         </w:rPr>
-        <w:t xml:space="preserve">To address data scarcity, synthetic heart rate values are generated based on statistical models of speech features, enabling the creation of a robust training dataset. A reinforcement learning approach using Deep Deterministic Policy Gradient (DDPG) is employed to predict continuous heart rate values from high-dimensional speech features. This method leverages simulated </w:t>
+        <w:t xml:space="preserve">To address data scarcity, synthetic heart rate values are generated based on </w:t>
       </w:r>
       <w:r>
         <w:rPr>
           <w:rFonts w:ascii="Arial" w:hAnsi="Arial" w:cs="Arial"/>
         </w:rPr>
+        <w:t>a heuristic function with different logics based on age and gender</w:t>
+      </w:r>
+      <w:r>
+        <w:rPr>
+          <w:rFonts w:ascii="Arial" w:hAnsi="Arial" w:cs="Arial"/>
+        </w:rPr>
+        <w:t>.</w:t>
+      </w:r>
+      <w:r>
+        <w:rPr>
+          <w:rFonts w:ascii="Arial" w:hAnsi="Arial" w:cs="Arial"/>
+        </w:rPr>
+        <w:t xml:space="preserve"> An age and gender classifier are developed using simple random forest on a labelled dataset. All this allowing the creation of a labelled speech vs heart rate dataset allows reinforcement learning to learn the features.</w:t>
+      </w:r>
+      <w:r>
+        <w:rPr>
+          <w:rFonts w:ascii="Arial" w:hAnsi="Arial" w:cs="Arial"/>
+        </w:rPr>
+        <w:t xml:space="preserve"> A reinforcement learning approach using Deep Deterministic Policy Gradient (DDPG) is </w:t>
+      </w:r>
+      <w:r>
+        <w:rPr>
+          <w:rFonts w:ascii="Arial" w:hAnsi="Arial" w:cs="Arial"/>
+        </w:rPr>
+        <w:t>used</w:t>
+      </w:r>
+      <w:r>
+        <w:rPr>
+          <w:rFonts w:ascii="Arial" w:hAnsi="Arial" w:cs="Arial"/>
+        </w:rPr>
+        <w:t xml:space="preserve"> to </w:t>
+      </w:r>
+      <w:r>
+        <w:rPr>
+          <w:rFonts w:ascii="Arial" w:hAnsi="Arial" w:cs="Arial"/>
+        </w:rPr>
         <w:lastRenderedPageBreak/>
-        <w:t>data and advances beyond traditional regression techniques, aiming for improved prediction fidelity and adaptability.</w:t>
+        <w:t>predict continuous heart rate values from high-dimensional speech features. This method leverages simulated data and advances beyond traditional regression techniques, aiming for improved prediction and adaptability.</w:t>
       </w:r>
     </w:p>
     <w:p>
@@ -3244,6 +3281,7 @@
       <w:r>
         <w:rPr>
           <w:b/>
+          <w:noProof/>
           <w:sz w:val="26"/>
           <w:szCs w:val="26"/>
         </w:rPr>
@@ -3399,6 +3437,7 @@
       <w:r>
         <w:rPr>
           <w:b/>
+          <w:noProof/>
           <w:sz w:val="26"/>
           <w:szCs w:val="26"/>
         </w:rPr>
@@ -3505,34 +3544,349 @@
           <w:between w:val="nil"/>
         </w:pBdr>
         <w:rPr>
+          <w:bCs/>
+          <w:sz w:val="24"/>
+          <w:szCs w:val="24"/>
+          <w:lang w:val="en-IN"/>
+        </w:rPr>
+      </w:pPr>
+      <w:r>
+        <w:rPr>
+          <w:bCs/>
+          <w:sz w:val="24"/>
+          <w:szCs w:val="24"/>
+          <w:lang w:val="en-IN"/>
+        </w:rPr>
+        <w:t>This project combines speech processing, simulation, classification, and reinforcement learning to estimate heart rate from voice. All audio samples were first standardized by converting them to mono and resampling to 16 kHz. Acoustic features like MFCCs, pitch, energy,</w:t>
+      </w:r>
+      <w:r>
+        <w:rPr>
+          <w:bCs/>
+          <w:sz w:val="24"/>
+          <w:szCs w:val="24"/>
+          <w:lang w:val="en-IN"/>
+        </w:rPr>
+        <w:t xml:space="preserve"> depth</w:t>
+      </w:r>
+      <w:r>
+        <w:rPr>
+          <w:bCs/>
+          <w:sz w:val="24"/>
+          <w:szCs w:val="24"/>
+          <w:lang w:val="en-IN"/>
+        </w:rPr>
+        <w:t xml:space="preserve"> and MEL spectrogram constants were extracted using Librosa, and normalized using Z-score standardization to ensure uniform input for the model.</w:t>
+      </w:r>
+    </w:p>
+    <w:p>
+      <w:pPr>
+        <w:pBdr>
+          <w:top w:val="nil"/>
+          <w:left w:val="nil"/>
+          <w:bottom w:val="nil"/>
+          <w:right w:val="nil"/>
+          <w:between w:val="nil"/>
+        </w:pBdr>
+        <w:rPr>
+          <w:bCs/>
+          <w:sz w:val="24"/>
+          <w:szCs w:val="24"/>
+          <w:lang w:val="en-IN"/>
+        </w:rPr>
+      </w:pPr>
+    </w:p>
+    <w:p>
+      <w:pPr>
+        <w:pBdr>
+          <w:top w:val="nil"/>
+          <w:left w:val="nil"/>
+          <w:bottom w:val="nil"/>
+          <w:right w:val="nil"/>
+          <w:between w:val="nil"/>
+        </w:pBdr>
+        <w:rPr>
+          <w:bCs/>
+          <w:sz w:val="24"/>
+          <w:szCs w:val="24"/>
+          <w:lang w:val="en-IN"/>
+        </w:rPr>
+      </w:pPr>
+      <w:r>
+        <w:rPr>
+          <w:bCs/>
+          <w:sz w:val="24"/>
+          <w:szCs w:val="24"/>
+          <w:lang w:val="en-IN"/>
+        </w:rPr>
+        <w:t xml:space="preserve">Since real-world datasets pairing speech and heart rate are scarce, heart rate values were synthetically generated based on the speaker’s predicted age and gender. Random forest classifiers trained on </w:t>
+      </w:r>
+      <w:r>
+        <w:rPr>
+          <w:bCs/>
+          <w:sz w:val="24"/>
+          <w:szCs w:val="24"/>
+          <w:lang w:val="en-IN"/>
+        </w:rPr>
+        <w:t>labelled</w:t>
+      </w:r>
+      <w:r>
+        <w:rPr>
+          <w:bCs/>
+          <w:sz w:val="24"/>
+          <w:szCs w:val="24"/>
+          <w:lang w:val="en-IN"/>
+        </w:rPr>
+        <w:t xml:space="preserve"> </w:t>
+      </w:r>
+      <w:r>
+        <w:rPr>
+          <w:bCs/>
+          <w:sz w:val="24"/>
+          <w:szCs w:val="24"/>
+          <w:lang w:val="en-IN"/>
+        </w:rPr>
+        <w:t>datasets</w:t>
+      </w:r>
+      <w:r>
+        <w:rPr>
+          <w:bCs/>
+          <w:sz w:val="24"/>
+          <w:szCs w:val="24"/>
+          <w:lang w:val="en-IN"/>
+        </w:rPr>
+        <w:t xml:space="preserve"> were used to assign each sample to an age group (young, mature, old) and gender</w:t>
+      </w:r>
+      <w:r>
+        <w:rPr>
+          <w:bCs/>
+          <w:sz w:val="24"/>
+          <w:szCs w:val="24"/>
+          <w:lang w:val="en-IN"/>
+        </w:rPr>
+        <w:t>(male or female)</w:t>
+      </w:r>
+      <w:r>
+        <w:rPr>
+          <w:bCs/>
+          <w:sz w:val="24"/>
+          <w:szCs w:val="24"/>
+          <w:lang w:val="en-IN"/>
+        </w:rPr>
+        <w:t>. These categories were then used to assign simulated heart rate values within realistic physiological ranges, with added noise for variability</w:t>
+      </w:r>
+      <w:r>
+        <w:rPr>
+          <w:bCs/>
+          <w:sz w:val="24"/>
+          <w:szCs w:val="24"/>
+          <w:lang w:val="en-IN"/>
+        </w:rPr>
+        <w:t xml:space="preserve"> using a heuristic function.</w:t>
+      </w:r>
+    </w:p>
+    <w:p>
+      <w:pPr>
+        <w:pBdr>
+          <w:top w:val="nil"/>
+          <w:left w:val="nil"/>
+          <w:bottom w:val="nil"/>
+          <w:right w:val="nil"/>
+          <w:between w:val="nil"/>
+        </w:pBdr>
+        <w:rPr>
+          <w:bCs/>
+          <w:sz w:val="24"/>
+          <w:szCs w:val="24"/>
+          <w:lang w:val="en-IN"/>
+        </w:rPr>
+      </w:pPr>
+    </w:p>
+    <w:p>
+      <w:pPr>
+        <w:pBdr>
+          <w:top w:val="nil"/>
+          <w:left w:val="nil"/>
+          <w:bottom w:val="nil"/>
+          <w:right w:val="nil"/>
+          <w:between w:val="nil"/>
+        </w:pBdr>
+        <w:rPr>
+          <w:bCs/>
+          <w:sz w:val="24"/>
+          <w:szCs w:val="24"/>
+          <w:lang w:val="en-IN"/>
+        </w:rPr>
+      </w:pPr>
+      <w:r>
+        <w:rPr>
+          <w:bCs/>
+          <w:sz w:val="24"/>
+          <w:szCs w:val="24"/>
+          <w:lang w:val="en-IN"/>
+        </w:rPr>
+        <w:t>A custom environment was developed using the Gymnasium framework. It receives the extracted features as input and uses the predicted heart rate as the action. The environment calculates reward based on the absolute difference between the predicted and simulated heart rate. Additional reward shaping was introduced using adherence logic</w:t>
+      </w:r>
+      <w:r>
+        <w:rPr>
+          <w:bCs/>
+          <w:sz w:val="24"/>
+          <w:szCs w:val="24"/>
+          <w:lang w:val="en-IN"/>
+        </w:rPr>
+        <w:t xml:space="preserve"> based on age. I</w:t>
+      </w:r>
+      <w:r>
+        <w:rPr>
+          <w:bCs/>
+          <w:sz w:val="24"/>
+          <w:szCs w:val="24"/>
+          <w:lang w:val="en-IN"/>
+        </w:rPr>
+        <w:t>f the predicted heart rate falls within an appropriate range for the given age group, a bonus is awarded otherwise a penalty is applied.</w:t>
+      </w:r>
+    </w:p>
+    <w:p>
+      <w:pPr>
+        <w:pBdr>
+          <w:top w:val="nil"/>
+          <w:left w:val="nil"/>
+          <w:bottom w:val="nil"/>
+          <w:right w:val="nil"/>
+          <w:between w:val="nil"/>
+        </w:pBdr>
+        <w:rPr>
+          <w:bCs/>
+          <w:sz w:val="24"/>
+          <w:szCs w:val="24"/>
+          <w:lang w:val="en-IN"/>
+        </w:rPr>
+      </w:pPr>
+      <w:r>
+        <w:rPr>
+          <w:bCs/>
+          <w:sz w:val="24"/>
+          <w:szCs w:val="24"/>
+          <w:lang w:val="en-IN"/>
+        </w:rPr>
+        <w:t>The DDPG (Deep Deterministic Policy Gradient) algorithm was used to train the agent, as it supports continuous action spaces. The model was trained across multiple episodes</w:t>
+      </w:r>
+      <w:r>
+        <w:rPr>
+          <w:bCs/>
+          <w:sz w:val="24"/>
+          <w:szCs w:val="24"/>
+          <w:lang w:val="en-IN"/>
+        </w:rPr>
+        <w:t xml:space="preserve"> and over 50,000 timesteps</w:t>
+      </w:r>
+      <w:r>
+        <w:rPr>
+          <w:bCs/>
+          <w:sz w:val="24"/>
+          <w:szCs w:val="24"/>
+          <w:lang w:val="en-IN"/>
+        </w:rPr>
+        <w:t xml:space="preserve"> with performance evaluated using average reward and prediction error</w:t>
+      </w:r>
+      <w:r>
+        <w:rPr>
+          <w:bCs/>
+          <w:sz w:val="24"/>
+          <w:szCs w:val="24"/>
+          <w:lang w:val="en-IN"/>
+        </w:rPr>
+        <w:t xml:space="preserve"> along </w:t>
+      </w:r>
+      <w:r>
+        <w:rPr>
+          <w:bCs/>
+          <w:sz w:val="24"/>
+          <w:szCs w:val="24"/>
+          <w:lang w:val="en-IN"/>
+        </w:rPr>
+        <w:lastRenderedPageBreak/>
+        <w:t xml:space="preserve">with standard evaluation metrics like MAE, MSE, RMSE and R^2 </w:t>
+      </w:r>
+      <w:r>
+        <w:rPr>
+          <w:bCs/>
+          <w:sz w:val="24"/>
+          <w:szCs w:val="24"/>
+          <w:lang w:val="en-IN"/>
+        </w:rPr>
+        <w:t>. This setup allowed the agent to learn from high-dimensional speech features and produce heart rate estimates that are not only accurate but physiologically appropriate for the speaker.</w:t>
+      </w:r>
+    </w:p>
+    <w:p>
+      <w:pPr>
+        <w:pBdr>
+          <w:top w:val="nil"/>
+          <w:left w:val="nil"/>
+          <w:bottom w:val="nil"/>
+          <w:right w:val="nil"/>
+          <w:between w:val="nil"/>
+        </w:pBdr>
+        <w:rPr>
+          <w:bCs/>
+          <w:sz w:val="24"/>
+          <w:szCs w:val="24"/>
+        </w:rPr>
+      </w:pPr>
+    </w:p>
+    <w:p>
+      <w:pPr>
+        <w:pBdr>
+          <w:top w:val="nil"/>
+          <w:left w:val="nil"/>
+          <w:bottom w:val="nil"/>
+          <w:right w:val="nil"/>
+          <w:between w:val="nil"/>
+        </w:pBdr>
+        <w:rPr>
           <w:b/>
           <w:sz w:val="28"/>
           <w:szCs w:val="28"/>
         </w:rPr>
       </w:pPr>
-      <w:r>
+    </w:p>
+    <w:p>
+      <w:pPr>
+        <w:pBdr>
+          <w:top w:val="nil"/>
+          <w:left w:val="nil"/>
+          <w:bottom w:val="nil"/>
+          <w:right w:val="nil"/>
+          <w:between w:val="nil"/>
+        </w:pBdr>
         <w:rPr>
           <w:b/>
           <w:sz w:val="28"/>
           <w:szCs w:val="28"/>
         </w:rPr>
-        <w:t xml:space="preserve">7. Detailed System Design </w:t>
-      </w:r>
-    </w:p>
-    <w:p>
-      <w:pPr>
-        <w:pBdr>
-          <w:top w:val="nil"/>
-          <w:left w:val="nil"/>
-          <w:bottom w:val="nil"/>
-          <w:right w:val="nil"/>
-          <w:between w:val="nil"/>
-        </w:pBdr>
+      </w:pPr>
+      <w:r>
         <w:rPr>
           <w:b/>
           <w:sz w:val="28"/>
           <w:szCs w:val="28"/>
         </w:rPr>
+        <w:t xml:space="preserve">7. Detailed System Design </w:t>
+      </w:r>
+    </w:p>
+    <w:p>
+      <w:pPr>
+        <w:pBdr>
+          <w:top w:val="nil"/>
+          <w:left w:val="nil"/>
+          <w:bottom w:val="nil"/>
+          <w:right w:val="nil"/>
+          <w:between w:val="nil"/>
+        </w:pBdr>
+        <w:rPr>
+          <w:b/>
+          <w:sz w:val="28"/>
+          <w:szCs w:val="28"/>
+        </w:rPr>
       </w:pPr>
     </w:p>
     <w:p>
@@ -3604,12 +3958,12 @@
           <w:sz w:val="26"/>
           <w:szCs w:val="26"/>
         </w:rPr>
-        <w:lastRenderedPageBreak/>
         <w:t xml:space="preserve">    </w:t>
       </w:r>
       <w:r>
         <w:rPr>
           <w:b/>
+          <w:noProof/>
           <w:sz w:val="26"/>
           <w:szCs w:val="26"/>
         </w:rPr>
@@ -3773,6 +4127,7 @@
       <w:r>
         <w:rPr>
           <w:b/>
+          <w:noProof/>
           <w:sz w:val="26"/>
           <w:szCs w:val="26"/>
         </w:rPr>
@@ -3901,6 +4256,7 @@
       <w:r>
         <w:rPr>
           <w:b/>
+          <w:noProof/>
           <w:sz w:val="26"/>
           <w:szCs w:val="26"/>
         </w:rPr>
@@ -3989,6 +4345,7 @@
           <w:sz w:val="28"/>
           <w:szCs w:val="28"/>
         </w:rPr>
+        <w:lastRenderedPageBreak/>
         <w:t xml:space="preserve">8. Implementation </w:t>
       </w:r>
     </w:p>
@@ -4018,35 +4375,208 @@
           <w:between w:val="nil"/>
         </w:pBdr>
         <w:rPr>
+          <w:bCs/>
+          <w:sz w:val="24"/>
+          <w:szCs w:val="24"/>
+          <w:lang w:val="en-IN"/>
+        </w:rPr>
+      </w:pPr>
+      <w:r>
+        <w:rPr>
+          <w:bCs/>
+          <w:sz w:val="24"/>
+          <w:szCs w:val="24"/>
+          <w:lang w:val="en-IN"/>
+        </w:rPr>
+        <w:t>The implementation was carried out using Pythonwith libraries like Librosa, NumPy, pandas, and scikit-learn. Audio features such as MFCCs, pitch, and energy were extracted using Librosa and normalized for model training. Random forest classifiers were trained to predict age group and gender, which were used to assign simulated heart rate values based on physiological ranges.</w:t>
+      </w:r>
+    </w:p>
+    <w:p>
+      <w:pPr>
+        <w:pBdr>
+          <w:top w:val="nil"/>
+          <w:left w:val="nil"/>
+          <w:bottom w:val="nil"/>
+          <w:right w:val="nil"/>
+          <w:between w:val="nil"/>
+        </w:pBdr>
+        <w:rPr>
+          <w:bCs/>
+          <w:sz w:val="24"/>
+          <w:szCs w:val="24"/>
+          <w:lang w:val="en-IN"/>
+        </w:rPr>
+      </w:pPr>
+      <w:r>
+        <w:rPr>
+          <w:bCs/>
+          <w:sz w:val="24"/>
+          <w:szCs w:val="24"/>
+          <w:lang w:val="en-IN"/>
+        </w:rPr>
+        <w:t>A custom Gymnasium environment was created to expose the extracted features as observations and accept heart rate predictions as actions. The environment calculated rewards based on prediction error, and included additional adherence logic that rewarded predictions within age-appropriate heart rate ranges.</w:t>
+      </w:r>
+    </w:p>
+    <w:p>
+      <w:pPr>
+        <w:pBdr>
+          <w:top w:val="nil"/>
+          <w:left w:val="nil"/>
+          <w:bottom w:val="nil"/>
+          <w:right w:val="nil"/>
+          <w:between w:val="nil"/>
+        </w:pBdr>
+        <w:rPr>
+          <w:bCs/>
+          <w:sz w:val="24"/>
+          <w:szCs w:val="24"/>
+          <w:lang w:val="en-IN"/>
+        </w:rPr>
+      </w:pPr>
+      <w:r>
+        <w:rPr>
+          <w:bCs/>
+          <w:sz w:val="24"/>
+          <w:szCs w:val="24"/>
+          <w:lang w:val="en-IN"/>
+        </w:rPr>
+        <w:t xml:space="preserve">The DDPG algorithm from Stable Baselines3 was used to train the agent. The training script handled environment setup and model configuration. Key training parameters like learning rate, buffer size, and number of episodes were tuned to improve performance. Debugging and </w:t>
+      </w:r>
+      <w:r>
+        <w:rPr>
+          <w:bCs/>
+          <w:sz w:val="24"/>
+          <w:szCs w:val="24"/>
+          <w:lang w:val="en-IN"/>
+        </w:rPr>
+        <w:t xml:space="preserve">testing </w:t>
+      </w:r>
+      <w:r>
+        <w:rPr>
+          <w:bCs/>
+          <w:sz w:val="24"/>
+          <w:szCs w:val="24"/>
+          <w:lang w:val="en-IN"/>
+        </w:rPr>
+        <w:t xml:space="preserve">were done </w:t>
+      </w:r>
+      <w:r>
+        <w:rPr>
+          <w:bCs/>
+          <w:sz w:val="24"/>
+          <w:szCs w:val="24"/>
+          <w:lang w:val="en-IN"/>
+        </w:rPr>
+        <w:t>using print and log statements</w:t>
+      </w:r>
+      <w:r>
+        <w:rPr>
+          <w:bCs/>
+          <w:sz w:val="24"/>
+          <w:szCs w:val="24"/>
+          <w:lang w:val="en-IN"/>
+        </w:rPr>
+        <w:t xml:space="preserve"> to ensure the environment and reward mechanisms worked as intended.</w:t>
+      </w:r>
+    </w:p>
+    <w:p>
+      <w:pPr>
+        <w:pBdr>
+          <w:top w:val="nil"/>
+          <w:left w:val="nil"/>
+          <w:bottom w:val="nil"/>
+          <w:right w:val="nil"/>
+          <w:between w:val="nil"/>
+        </w:pBdr>
+        <w:rPr>
+          <w:bCs/>
+          <w:sz w:val="24"/>
+          <w:szCs w:val="24"/>
+          <w:lang w:val="en-IN"/>
+        </w:rPr>
+      </w:pPr>
+    </w:p>
+    <w:p>
+      <w:pPr>
+        <w:pBdr>
+          <w:top w:val="nil"/>
+          <w:left w:val="nil"/>
+          <w:bottom w:val="nil"/>
+          <w:right w:val="nil"/>
+          <w:between w:val="nil"/>
+        </w:pBdr>
+        <w:rPr>
+          <w:bCs/>
+          <w:sz w:val="24"/>
+          <w:szCs w:val="24"/>
+          <w:lang w:val="en-IN"/>
+        </w:rPr>
+      </w:pPr>
+      <w:r>
+        <w:rPr>
+          <w:bCs/>
+          <w:sz w:val="24"/>
+          <w:szCs w:val="24"/>
+          <w:lang w:val="en-IN"/>
+        </w:rPr>
+        <w:t>All of these functionalities were used in a streamlit web based application as frontend.</w:t>
+      </w:r>
+    </w:p>
+    <w:p>
+      <w:pPr>
+        <w:pBdr>
+          <w:top w:val="nil"/>
+          <w:left w:val="nil"/>
+          <w:bottom w:val="nil"/>
+          <w:right w:val="nil"/>
+          <w:between w:val="nil"/>
+        </w:pBdr>
+        <w:rPr>
+          <w:bCs/>
+          <w:sz w:val="24"/>
+          <w:szCs w:val="24"/>
+        </w:rPr>
+      </w:pPr>
+    </w:p>
+    <w:p>
+      <w:pPr>
+        <w:pBdr>
+          <w:top w:val="nil"/>
+          <w:left w:val="nil"/>
+          <w:bottom w:val="nil"/>
+          <w:right w:val="nil"/>
+          <w:between w:val="nil"/>
+        </w:pBdr>
+        <w:rPr>
           <w:b/>
           <w:sz w:val="28"/>
           <w:szCs w:val="28"/>
         </w:rPr>
       </w:pPr>
-      <w:r>
+    </w:p>
+    <w:p>
+      <w:pPr>
+        <w:pBdr>
+          <w:top w:val="nil"/>
+          <w:left w:val="nil"/>
+          <w:bottom w:val="nil"/>
+          <w:right w:val="nil"/>
+          <w:between w:val="nil"/>
+        </w:pBdr>
         <w:rPr>
           <w:b/>
           <w:sz w:val="28"/>
           <w:szCs w:val="28"/>
         </w:rPr>
-        <w:t>9. Testing</w:t>
-      </w:r>
-    </w:p>
-    <w:p>
-      <w:pPr>
-        <w:pBdr>
-          <w:top w:val="nil"/>
-          <w:left w:val="nil"/>
-          <w:bottom w:val="nil"/>
-          <w:right w:val="nil"/>
-          <w:between w:val="nil"/>
-        </w:pBdr>
+      </w:pPr>
+      <w:r>
         <w:rPr>
           <w:b/>
           <w:sz w:val="28"/>
           <w:szCs w:val="28"/>
         </w:rPr>
-      </w:pPr>
+        <w:t>9. Testing</w:t>
+      </w:r>
     </w:p>
     <w:p>
       <w:pPr>
@@ -4063,30 +4593,30 @@
           <w:szCs w:val="28"/>
         </w:rPr>
       </w:pPr>
-      <w:r>
+    </w:p>
+    <w:p>
+      <w:pPr>
+        <w:pBdr>
+          <w:top w:val="nil"/>
+          <w:left w:val="nil"/>
+          <w:bottom w:val="nil"/>
+          <w:right w:val="nil"/>
+          <w:between w:val="nil"/>
+        </w:pBdr>
         <w:rPr>
           <w:b/>
           <w:sz w:val="28"/>
           <w:szCs w:val="28"/>
         </w:rPr>
-        <w:t xml:space="preserve">10. Results and conclusion </w:t>
-      </w:r>
-    </w:p>
-    <w:p>
-      <w:pPr>
-        <w:pBdr>
-          <w:top w:val="nil"/>
-          <w:left w:val="nil"/>
-          <w:bottom w:val="nil"/>
-          <w:right w:val="nil"/>
-          <w:between w:val="nil"/>
-        </w:pBdr>
+      </w:pPr>
+      <w:r>
         <w:rPr>
           <w:b/>
           <w:sz w:val="28"/>
           <w:szCs w:val="28"/>
         </w:rPr>
-      </w:pPr>
+        <w:t xml:space="preserve">10. Results and conclusion </w:t>
+      </w:r>
     </w:p>
     <w:p>
       <w:pPr>
@@ -4125,12 +4655,754 @@
           <w:sz w:val="28"/>
           <w:szCs w:val="28"/>
         </w:rPr>
+        <w:t>Streamlit application</w:t>
+      </w:r>
+    </w:p>
+    <w:p>
+      <w:pPr>
+        <w:pBdr>
+          <w:top w:val="nil"/>
+          <w:left w:val="nil"/>
+          <w:bottom w:val="nil"/>
+          <w:right w:val="nil"/>
+          <w:between w:val="nil"/>
+        </w:pBdr>
+        <w:rPr>
+          <w:b/>
+          <w:sz w:val="28"/>
+          <w:szCs w:val="28"/>
+        </w:rPr>
+      </w:pPr>
+      <w:r>
+        <w:rPr>
+          <w:b/>
+          <w:sz w:val="28"/>
+          <w:szCs w:val="28"/>
+        </w:rPr>
+        <w:drawing>
+          <wp:inline distT="0" distB="0" distL="0" distR="0" wp14:anchorId="748C8610" wp14:editId="23524E11">
+            <wp:extent cx="6388100" cy="3495040"/>
+            <wp:effectExtent l="0" t="0" r="0" b="0"/>
+            <wp:docPr id="1231209976" name="Picture 1"/>
+            <wp:cNvGraphicFramePr>
+              <a:graphicFrameLocks xmlns:a="http://schemas.openxmlformats.org/drawingml/2006/main" noChangeAspect="1"/>
+            </wp:cNvGraphicFramePr>
+            <a:graphic xmlns:a="http://schemas.openxmlformats.org/drawingml/2006/main">
+              <a:graphicData uri="http://schemas.openxmlformats.org/drawingml/2006/picture">
+                <pic:pic xmlns:pic="http://schemas.openxmlformats.org/drawingml/2006/picture">
+                  <pic:nvPicPr>
+                    <pic:cNvPr id="1231209976" name=""/>
+                    <pic:cNvPicPr/>
+                  </pic:nvPicPr>
+                  <pic:blipFill>
+                    <a:blip r:embed="rId11"/>
+                    <a:stretch>
+                      <a:fillRect/>
+                    </a:stretch>
+                  </pic:blipFill>
+                  <pic:spPr>
+                    <a:xfrm>
+                      <a:off x="0" y="0"/>
+                      <a:ext cx="6388100" cy="3495040"/>
+                    </a:xfrm>
+                    <a:prstGeom prst="rect">
+                      <a:avLst/>
+                    </a:prstGeom>
+                  </pic:spPr>
+                </pic:pic>
+              </a:graphicData>
+            </a:graphic>
+          </wp:inline>
+        </w:drawing>
+      </w:r>
+    </w:p>
+    <w:p>
+      <w:pPr>
+        <w:pBdr>
+          <w:top w:val="nil"/>
+          <w:left w:val="nil"/>
+          <w:bottom w:val="nil"/>
+          <w:right w:val="nil"/>
+          <w:between w:val="nil"/>
+        </w:pBdr>
+        <w:rPr>
+          <w:b/>
+          <w:sz w:val="28"/>
+          <w:szCs w:val="28"/>
+        </w:rPr>
+      </w:pPr>
+    </w:p>
+    <w:p>
+      <w:pPr>
+        <w:pBdr>
+          <w:top w:val="nil"/>
+          <w:left w:val="nil"/>
+          <w:bottom w:val="nil"/>
+          <w:right w:val="nil"/>
+          <w:between w:val="nil"/>
+        </w:pBdr>
+        <w:rPr>
+          <w:b/>
+          <w:sz w:val="28"/>
+          <w:szCs w:val="28"/>
+        </w:rPr>
+      </w:pPr>
+    </w:p>
+    <w:p>
+      <w:pPr>
+        <w:pBdr>
+          <w:top w:val="nil"/>
+          <w:left w:val="nil"/>
+          <w:bottom w:val="nil"/>
+          <w:right w:val="nil"/>
+          <w:between w:val="nil"/>
+        </w:pBdr>
+        <w:rPr>
+          <w:b/>
+          <w:sz w:val="28"/>
+          <w:szCs w:val="28"/>
+        </w:rPr>
+      </w:pPr>
+      <w:r>
+        <w:rPr>
+          <w:b/>
+          <w:sz w:val="28"/>
+          <w:szCs w:val="28"/>
+        </w:rPr>
+        <w:t>After pre-processing feature extraction and age gender classification</w:t>
+      </w:r>
+    </w:p>
+    <w:p>
+      <w:pPr>
+        <w:pBdr>
+          <w:top w:val="nil"/>
+          <w:left w:val="nil"/>
+          <w:bottom w:val="nil"/>
+          <w:right w:val="nil"/>
+          <w:between w:val="nil"/>
+        </w:pBdr>
+        <w:rPr>
+          <w:b/>
+          <w:sz w:val="28"/>
+          <w:szCs w:val="28"/>
+        </w:rPr>
+      </w:pPr>
+      <w:r>
+        <w:rPr>
+          <w:b/>
+          <w:sz w:val="28"/>
+          <w:szCs w:val="28"/>
+        </w:rPr>
+        <w:lastRenderedPageBreak/>
+        <w:drawing>
+          <wp:inline distT="0" distB="0" distL="0" distR="0" wp14:anchorId="2F1F42EF" wp14:editId="5D5786B1">
+            <wp:extent cx="5959356" cy="4229467"/>
+            <wp:effectExtent l="0" t="0" r="3810" b="0"/>
+            <wp:docPr id="164354784" name="Picture 1"/>
+            <wp:cNvGraphicFramePr>
+              <a:graphicFrameLocks xmlns:a="http://schemas.openxmlformats.org/drawingml/2006/main" noChangeAspect="1"/>
+            </wp:cNvGraphicFramePr>
+            <a:graphic xmlns:a="http://schemas.openxmlformats.org/drawingml/2006/main">
+              <a:graphicData uri="http://schemas.openxmlformats.org/drawingml/2006/picture">
+                <pic:pic xmlns:pic="http://schemas.openxmlformats.org/drawingml/2006/picture">
+                  <pic:nvPicPr>
+                    <pic:cNvPr id="164354784" name=""/>
+                    <pic:cNvPicPr/>
+                  </pic:nvPicPr>
+                  <pic:blipFill>
+                    <a:blip r:embed="rId12"/>
+                    <a:stretch>
+                      <a:fillRect/>
+                    </a:stretch>
+                  </pic:blipFill>
+                  <pic:spPr>
+                    <a:xfrm>
+                      <a:off x="0" y="0"/>
+                      <a:ext cx="5959356" cy="4229467"/>
+                    </a:xfrm>
+                    <a:prstGeom prst="rect">
+                      <a:avLst/>
+                    </a:prstGeom>
+                  </pic:spPr>
+                </pic:pic>
+              </a:graphicData>
+            </a:graphic>
+          </wp:inline>
+        </w:drawing>
+      </w:r>
+    </w:p>
+    <w:p>
+      <w:pPr>
+        <w:pBdr>
+          <w:top w:val="nil"/>
+          <w:left w:val="nil"/>
+          <w:bottom w:val="nil"/>
+          <w:right w:val="nil"/>
+          <w:between w:val="nil"/>
+        </w:pBdr>
+        <w:rPr>
+          <w:b/>
+          <w:sz w:val="28"/>
+          <w:szCs w:val="28"/>
+        </w:rPr>
+      </w:pPr>
+    </w:p>
+    <w:p>
+      <w:pPr>
+        <w:pBdr>
+          <w:top w:val="nil"/>
+          <w:left w:val="nil"/>
+          <w:bottom w:val="nil"/>
+          <w:right w:val="nil"/>
+          <w:between w:val="nil"/>
+        </w:pBdr>
+        <w:rPr>
+          <w:b/>
+          <w:sz w:val="28"/>
+          <w:szCs w:val="28"/>
+        </w:rPr>
+      </w:pPr>
+      <w:r>
+        <w:rPr>
+          <w:b/>
+          <w:sz w:val="28"/>
+          <w:szCs w:val="28"/>
+        </w:rPr>
+        <w:t>After detecting heart rate</w:t>
+      </w:r>
+    </w:p>
+    <w:p>
+      <w:pPr>
+        <w:pBdr>
+          <w:top w:val="nil"/>
+          <w:left w:val="nil"/>
+          <w:bottom w:val="nil"/>
+          <w:right w:val="nil"/>
+          <w:between w:val="nil"/>
+        </w:pBdr>
+        <w:rPr>
+          <w:b/>
+          <w:sz w:val="28"/>
+          <w:szCs w:val="28"/>
+        </w:rPr>
+      </w:pPr>
+      <w:r>
+        <w:rPr>
+          <w:b/>
+          <w:sz w:val="28"/>
+          <w:szCs w:val="28"/>
+        </w:rPr>
+        <w:drawing>
+          <wp:inline distT="0" distB="0" distL="0" distR="0" wp14:anchorId="2B2D3E9C" wp14:editId="01C7BE1E">
+            <wp:extent cx="5982218" cy="4473328"/>
+            <wp:effectExtent l="0" t="0" r="0" b="3810"/>
+            <wp:docPr id="1916753413" name="Picture 1"/>
+            <wp:cNvGraphicFramePr>
+              <a:graphicFrameLocks xmlns:a="http://schemas.openxmlformats.org/drawingml/2006/main" noChangeAspect="1"/>
+            </wp:cNvGraphicFramePr>
+            <a:graphic xmlns:a="http://schemas.openxmlformats.org/drawingml/2006/main">
+              <a:graphicData uri="http://schemas.openxmlformats.org/drawingml/2006/picture">
+                <pic:pic xmlns:pic="http://schemas.openxmlformats.org/drawingml/2006/picture">
+                  <pic:nvPicPr>
+                    <pic:cNvPr id="1916753413" name=""/>
+                    <pic:cNvPicPr/>
+                  </pic:nvPicPr>
+                  <pic:blipFill>
+                    <a:blip r:embed="rId13"/>
+                    <a:stretch>
+                      <a:fillRect/>
+                    </a:stretch>
+                  </pic:blipFill>
+                  <pic:spPr>
+                    <a:xfrm>
+                      <a:off x="0" y="0"/>
+                      <a:ext cx="5982218" cy="4473328"/>
+                    </a:xfrm>
+                    <a:prstGeom prst="rect">
+                      <a:avLst/>
+                    </a:prstGeom>
+                  </pic:spPr>
+                </pic:pic>
+              </a:graphicData>
+            </a:graphic>
+          </wp:inline>
+        </w:drawing>
+      </w:r>
+    </w:p>
+    <w:p>
+      <w:pPr>
+        <w:pBdr>
+          <w:top w:val="nil"/>
+          <w:left w:val="nil"/>
+          <w:bottom w:val="nil"/>
+          <w:right w:val="nil"/>
+          <w:between w:val="nil"/>
+        </w:pBdr>
+        <w:rPr>
+          <w:b/>
+          <w:sz w:val="28"/>
+          <w:szCs w:val="28"/>
+        </w:rPr>
+      </w:pPr>
+    </w:p>
+    <w:p>
+      <w:pPr>
+        <w:pBdr>
+          <w:top w:val="nil"/>
+          <w:left w:val="nil"/>
+          <w:bottom w:val="nil"/>
+          <w:right w:val="nil"/>
+          <w:between w:val="nil"/>
+        </w:pBdr>
+        <w:rPr>
+          <w:b/>
+          <w:sz w:val="28"/>
+          <w:szCs w:val="28"/>
+        </w:rPr>
+      </w:pPr>
+      <w:r>
+        <w:rPr>
+          <w:b/>
+          <w:sz w:val="28"/>
+          <w:szCs w:val="28"/>
+        </w:rPr>
+        <w:lastRenderedPageBreak/>
+        <w:t>Age classifier</w:t>
+      </w:r>
+    </w:p>
+    <w:p>
+      <w:pPr>
+        <w:pBdr>
+          <w:top w:val="nil"/>
+          <w:left w:val="nil"/>
+          <w:bottom w:val="nil"/>
+          <w:right w:val="nil"/>
+          <w:between w:val="nil"/>
+        </w:pBdr>
+        <w:rPr>
+          <w:b/>
+          <w:sz w:val="28"/>
+          <w:szCs w:val="28"/>
+        </w:rPr>
+      </w:pPr>
+      <w:r>
+        <w:rPr>
+          <w:b/>
+          <w:sz w:val="28"/>
+          <w:szCs w:val="28"/>
+        </w:rPr>
+        <w:drawing>
+          <wp:inline distT="0" distB="0" distL="0" distR="0" wp14:anchorId="47387C00" wp14:editId="5CF9EE01">
+            <wp:extent cx="5387807" cy="2415749"/>
+            <wp:effectExtent l="0" t="0" r="3810" b="3810"/>
+            <wp:docPr id="1929256498" name="Picture 1"/>
+            <wp:cNvGraphicFramePr>
+              <a:graphicFrameLocks xmlns:a="http://schemas.openxmlformats.org/drawingml/2006/main" noChangeAspect="1"/>
+            </wp:cNvGraphicFramePr>
+            <a:graphic xmlns:a="http://schemas.openxmlformats.org/drawingml/2006/main">
+              <a:graphicData uri="http://schemas.openxmlformats.org/drawingml/2006/picture">
+                <pic:pic xmlns:pic="http://schemas.openxmlformats.org/drawingml/2006/picture">
+                  <pic:nvPicPr>
+                    <pic:cNvPr id="1929256498" name=""/>
+                    <pic:cNvPicPr/>
+                  </pic:nvPicPr>
+                  <pic:blipFill>
+                    <a:blip r:embed="rId14"/>
+                    <a:stretch>
+                      <a:fillRect/>
+                    </a:stretch>
+                  </pic:blipFill>
+                  <pic:spPr>
+                    <a:xfrm>
+                      <a:off x="0" y="0"/>
+                      <a:ext cx="5387807" cy="2415749"/>
+                    </a:xfrm>
+                    <a:prstGeom prst="rect">
+                      <a:avLst/>
+                    </a:prstGeom>
+                  </pic:spPr>
+                </pic:pic>
+              </a:graphicData>
+            </a:graphic>
+          </wp:inline>
+        </w:drawing>
+      </w:r>
+    </w:p>
+    <w:p>
+      <w:pPr>
+        <w:pBdr>
+          <w:top w:val="nil"/>
+          <w:left w:val="nil"/>
+          <w:bottom w:val="nil"/>
+          <w:right w:val="nil"/>
+          <w:between w:val="nil"/>
+        </w:pBdr>
+        <w:rPr>
+          <w:b/>
+          <w:sz w:val="28"/>
+          <w:szCs w:val="28"/>
+        </w:rPr>
+      </w:pPr>
+    </w:p>
+    <w:p>
+      <w:pPr>
+        <w:pBdr>
+          <w:top w:val="nil"/>
+          <w:left w:val="nil"/>
+          <w:bottom w:val="nil"/>
+          <w:right w:val="nil"/>
+          <w:between w:val="nil"/>
+        </w:pBdr>
+        <w:rPr>
+          <w:b/>
+          <w:sz w:val="28"/>
+          <w:szCs w:val="28"/>
+        </w:rPr>
+      </w:pPr>
+      <w:r>
+        <w:rPr>
+          <w:b/>
+          <w:sz w:val="28"/>
+          <w:szCs w:val="28"/>
+        </w:rPr>
+        <w:t>Gender classifier</w:t>
+      </w:r>
+    </w:p>
+    <w:p>
+      <w:pPr>
+        <w:pBdr>
+          <w:top w:val="nil"/>
+          <w:left w:val="nil"/>
+          <w:bottom w:val="nil"/>
+          <w:right w:val="nil"/>
+          <w:between w:val="nil"/>
+        </w:pBdr>
+        <w:rPr>
+          <w:b/>
+          <w:sz w:val="28"/>
+          <w:szCs w:val="28"/>
+        </w:rPr>
+      </w:pPr>
+      <w:r>
+        <w:rPr>
+          <w:b/>
+          <w:sz w:val="28"/>
+          <w:szCs w:val="28"/>
+        </w:rPr>
+        <w:drawing>
+          <wp:inline distT="0" distB="0" distL="0" distR="0" wp14:anchorId="6389BFE5" wp14:editId="369391B4">
+            <wp:extent cx="5502117" cy="1882303"/>
+            <wp:effectExtent l="0" t="0" r="3810" b="3810"/>
+            <wp:docPr id="1210121085" name="Picture 1"/>
+            <wp:cNvGraphicFramePr>
+              <a:graphicFrameLocks xmlns:a="http://schemas.openxmlformats.org/drawingml/2006/main" noChangeAspect="1"/>
+            </wp:cNvGraphicFramePr>
+            <a:graphic xmlns:a="http://schemas.openxmlformats.org/drawingml/2006/main">
+              <a:graphicData uri="http://schemas.openxmlformats.org/drawingml/2006/picture">
+                <pic:pic xmlns:pic="http://schemas.openxmlformats.org/drawingml/2006/picture">
+                  <pic:nvPicPr>
+                    <pic:cNvPr id="1210121085" name=""/>
+                    <pic:cNvPicPr/>
+                  </pic:nvPicPr>
+                  <pic:blipFill>
+                    <a:blip r:embed="rId15"/>
+                    <a:stretch>
+                      <a:fillRect/>
+                    </a:stretch>
+                  </pic:blipFill>
+                  <pic:spPr>
+                    <a:xfrm>
+                      <a:off x="0" y="0"/>
+                      <a:ext cx="5502117" cy="1882303"/>
+                    </a:xfrm>
+                    <a:prstGeom prst="rect">
+                      <a:avLst/>
+                    </a:prstGeom>
+                  </pic:spPr>
+                </pic:pic>
+              </a:graphicData>
+            </a:graphic>
+          </wp:inline>
+        </w:drawing>
+      </w:r>
+    </w:p>
+    <w:p>
+      <w:pPr>
+        <w:pBdr>
+          <w:top w:val="nil"/>
+          <w:left w:val="nil"/>
+          <w:bottom w:val="nil"/>
+          <w:right w:val="nil"/>
+          <w:between w:val="nil"/>
+        </w:pBdr>
+        <w:rPr>
+          <w:b/>
+          <w:sz w:val="28"/>
+          <w:szCs w:val="28"/>
+        </w:rPr>
+      </w:pPr>
+    </w:p>
+    <w:p>
+      <w:pPr>
+        <w:pBdr>
+          <w:top w:val="nil"/>
+          <w:left w:val="nil"/>
+          <w:bottom w:val="nil"/>
+          <w:right w:val="nil"/>
+          <w:between w:val="nil"/>
+        </w:pBdr>
+        <w:rPr>
+          <w:b/>
+          <w:sz w:val="28"/>
+          <w:szCs w:val="28"/>
+        </w:rPr>
+      </w:pPr>
+      <w:r>
+        <w:rPr>
+          <w:b/>
+          <w:sz w:val="28"/>
+          <w:szCs w:val="28"/>
+        </w:rPr>
+        <w:t>Heart rate detecting model</w:t>
+      </w:r>
+    </w:p>
+    <w:p>
+      <w:pPr>
+        <w:pBdr>
+          <w:top w:val="nil"/>
+          <w:left w:val="nil"/>
+          <w:bottom w:val="nil"/>
+          <w:right w:val="nil"/>
+          <w:between w:val="nil"/>
+        </w:pBdr>
+        <w:rPr>
+          <w:b/>
+          <w:sz w:val="28"/>
+          <w:szCs w:val="28"/>
+        </w:rPr>
+      </w:pPr>
+      <w:r>
+        <w:rPr>
+          <w:b/>
+          <w:sz w:val="28"/>
+          <w:szCs w:val="28"/>
+        </w:rPr>
+        <w:drawing>
+          <wp:inline distT="0" distB="0" distL="0" distR="0" wp14:anchorId="70482E41" wp14:editId="1C235745">
+            <wp:extent cx="1623201" cy="693480"/>
+            <wp:effectExtent l="0" t="0" r="0" b="0"/>
+            <wp:docPr id="903410967" name="Picture 1"/>
+            <wp:cNvGraphicFramePr>
+              <a:graphicFrameLocks xmlns:a="http://schemas.openxmlformats.org/drawingml/2006/main" noChangeAspect="1"/>
+            </wp:cNvGraphicFramePr>
+            <a:graphic xmlns:a="http://schemas.openxmlformats.org/drawingml/2006/main">
+              <a:graphicData uri="http://schemas.openxmlformats.org/drawingml/2006/picture">
+                <pic:pic xmlns:pic="http://schemas.openxmlformats.org/drawingml/2006/picture">
+                  <pic:nvPicPr>
+                    <pic:cNvPr id="903410967" name=""/>
+                    <pic:cNvPicPr/>
+                  </pic:nvPicPr>
+                  <pic:blipFill>
+                    <a:blip r:embed="rId16"/>
+                    <a:stretch>
+                      <a:fillRect/>
+                    </a:stretch>
+                  </pic:blipFill>
+                  <pic:spPr>
+                    <a:xfrm>
+                      <a:off x="0" y="0"/>
+                      <a:ext cx="1623201" cy="693480"/>
+                    </a:xfrm>
+                    <a:prstGeom prst="rect">
+                      <a:avLst/>
+                    </a:prstGeom>
+                  </pic:spPr>
+                </pic:pic>
+              </a:graphicData>
+            </a:graphic>
+          </wp:inline>
+        </w:drawing>
+      </w:r>
+    </w:p>
+    <w:p>
+      <w:pPr>
+        <w:pBdr>
+          <w:top w:val="nil"/>
+          <w:left w:val="nil"/>
+          <w:bottom w:val="nil"/>
+          <w:right w:val="nil"/>
+          <w:between w:val="nil"/>
+        </w:pBdr>
+        <w:rPr>
+          <w:b/>
+          <w:sz w:val="28"/>
+          <w:szCs w:val="28"/>
+        </w:rPr>
+      </w:pPr>
+    </w:p>
+    <w:p>
+      <w:pPr>
+        <w:pBdr>
+          <w:top w:val="nil"/>
+          <w:left w:val="nil"/>
+          <w:bottom w:val="nil"/>
+          <w:right w:val="nil"/>
+          <w:between w:val="nil"/>
+        </w:pBdr>
+        <w:rPr>
+          <w:bCs/>
+          <w:sz w:val="24"/>
+          <w:szCs w:val="24"/>
+        </w:rPr>
+      </w:pPr>
+    </w:p>
+    <w:p>
+      <w:pPr>
+        <w:pBdr>
+          <w:top w:val="nil"/>
+          <w:left w:val="nil"/>
+          <w:bottom w:val="nil"/>
+          <w:right w:val="nil"/>
+          <w:between w:val="nil"/>
+        </w:pBdr>
+        <w:rPr>
+          <w:bCs/>
+          <w:sz w:val="24"/>
+          <w:szCs w:val="24"/>
+        </w:rPr>
+      </w:pPr>
+      <w:r>
+        <w:rPr>
+          <w:bCs/>
+          <w:sz w:val="24"/>
+          <w:szCs w:val="24"/>
+        </w:rPr>
+        <w:t>We were able to achieve an accuracy of 80% on the gender classifier and an accuracy of 60% on the age group classifier.</w:t>
+      </w:r>
+    </w:p>
+    <w:p>
+      <w:pPr>
+        <w:pBdr>
+          <w:top w:val="nil"/>
+          <w:left w:val="nil"/>
+          <w:bottom w:val="nil"/>
+          <w:right w:val="nil"/>
+          <w:between w:val="nil"/>
+        </w:pBdr>
+        <w:rPr>
+          <w:bCs/>
+          <w:sz w:val="24"/>
+          <w:szCs w:val="24"/>
+        </w:rPr>
+      </w:pPr>
+      <w:r>
+        <w:rPr>
+          <w:bCs/>
+          <w:sz w:val="24"/>
+          <w:szCs w:val="24"/>
+        </w:rPr>
+        <w:t>The heart rate detecting model trained on DPPG policy under reinforcement learning environment was able to achieve an R^2 value of 0.55 and a RMSE value of 2.95</w:t>
+      </w:r>
+    </w:p>
+    <w:p>
+      <w:pPr>
+        <w:pBdr>
+          <w:top w:val="nil"/>
+          <w:left w:val="nil"/>
+          <w:bottom w:val="nil"/>
+          <w:right w:val="nil"/>
+          <w:between w:val="nil"/>
+        </w:pBdr>
+        <w:rPr>
+          <w:bCs/>
+          <w:sz w:val="24"/>
+          <w:szCs w:val="24"/>
+        </w:rPr>
+      </w:pPr>
+    </w:p>
+    <w:p>
+      <w:pPr>
+        <w:pBdr>
+          <w:top w:val="nil"/>
+          <w:left w:val="nil"/>
+          <w:bottom w:val="nil"/>
+          <w:right w:val="nil"/>
+          <w:between w:val="nil"/>
+        </w:pBdr>
+        <w:rPr>
+          <w:bCs/>
+          <w:sz w:val="24"/>
+          <w:szCs w:val="24"/>
+        </w:rPr>
+      </w:pPr>
+      <w:r>
+        <w:rPr>
+          <w:bCs/>
+          <w:sz w:val="24"/>
+          <w:szCs w:val="24"/>
+        </w:rPr>
+        <w:t>All the functionalities were used in a streamlit application as the final product</w:t>
+      </w:r>
+    </w:p>
+    <w:p>
+      <w:pPr>
+        <w:pBdr>
+          <w:top w:val="nil"/>
+          <w:left w:val="nil"/>
+          <w:bottom w:val="nil"/>
+          <w:right w:val="nil"/>
+          <w:between w:val="nil"/>
+        </w:pBdr>
+        <w:rPr>
+          <w:b/>
+          <w:sz w:val="28"/>
+          <w:szCs w:val="28"/>
+        </w:rPr>
+      </w:pPr>
+    </w:p>
+    <w:p>
+      <w:pPr>
+        <w:pBdr>
+          <w:top w:val="nil"/>
+          <w:left w:val="nil"/>
+          <w:bottom w:val="nil"/>
+          <w:right w:val="nil"/>
+          <w:between w:val="nil"/>
+        </w:pBdr>
+        <w:rPr>
+          <w:b/>
+          <w:sz w:val="28"/>
+          <w:szCs w:val="28"/>
+        </w:rPr>
+      </w:pPr>
+    </w:p>
+    <w:p>
+      <w:pPr>
+        <w:pBdr>
+          <w:top w:val="nil"/>
+          <w:left w:val="nil"/>
+          <w:bottom w:val="nil"/>
+          <w:right w:val="nil"/>
+          <w:between w:val="nil"/>
+        </w:pBdr>
+        <w:rPr>
+          <w:b/>
+          <w:sz w:val="28"/>
+          <w:szCs w:val="28"/>
+        </w:rPr>
+      </w:pPr>
+      <w:r>
+        <w:rPr>
+          <w:b/>
+          <w:sz w:val="28"/>
+          <w:szCs w:val="28"/>
+        </w:rPr>
         <w:t xml:space="preserve"> </w:t>
       </w:r>
     </w:p>
     <w:sectPr>
       <w:pgSz w:w="11909" w:h="16834"/>
-      <w:pgMar w:top="992" w:right="857" w:bottom="1440" w:left="992" w:header="720" w:footer="720" w:gutter="0"/>
+      <w:pgMar w:top="992" w:right="857" w:bottom="851" w:left="992" w:header="720" w:footer="720" w:gutter="0"/>
       <w:pgNumType w:start="1"/>
       <w:cols w:space="720"/>
     </w:sectPr>

</xml_diff>

<commit_message>
added selenium testing and made changes to the document
</commit_message>
<xml_diff>
--- a/Medi-Voice.docx
+++ b/Medi-Voice.docx
@@ -241,6 +241,37 @@
           <w:rFonts w:ascii="Arial" w:hAnsi="Arial" w:cs="Arial"/>
         </w:rPr>
         <w:t xml:space="preserve"> — numerical operations</w:t>
+      </w:r>
+    </w:p>
+    <w:p>
+      <w:pPr>
+        <w:pStyle w:val="NormalWeb"/>
+        <w:numPr>
+          <w:ilvl w:val="0"/>
+          <w:numId w:val="4"/>
+        </w:numPr>
+        <w:rPr>
+          <w:rFonts w:ascii="Arial" w:hAnsi="Arial" w:cs="Arial"/>
+        </w:rPr>
+      </w:pPr>
+      <w:r>
+        <w:rPr>
+          <w:rStyle w:val="Strong"/>
+          <w:rFonts w:ascii="Arial" w:hAnsi="Arial" w:cs="Arial"/>
+        </w:rPr>
+        <w:t xml:space="preserve">Selenium </w:t>
+      </w:r>
+      <w:r>
+        <w:rPr>
+          <w:rFonts w:ascii="Arial" w:hAnsi="Arial" w:cs="Arial"/>
+        </w:rPr>
+        <w:t>—</w:t>
+      </w:r>
+      <w:r>
+        <w:rPr>
+          <w:rFonts w:ascii="Arial" w:hAnsi="Arial" w:cs="Arial"/>
+        </w:rPr>
+        <w:t xml:space="preserve"> for auto testing </w:t>
       </w:r>
     </w:p>
     <w:p>
@@ -867,7 +898,7 @@
                 <w:sz w:val="24"/>
                 <w:szCs w:val="24"/>
               </w:rPr>
-              <w:t xml:space="preserve">Heart rate monitoring using human speech spectral </w:t>
+              <w:t xml:space="preserve">Heart rate monitoring using </w:t>
             </w:r>
             <w:r>
               <w:rPr>
@@ -877,7 +908,7 @@
                 <w:szCs w:val="24"/>
               </w:rPr>
               <w:lastRenderedPageBreak/>
-              <w:t>features</w:t>
+              <w:t>human speech spectral features</w:t>
             </w:r>
             <w:r>
               <w:rPr>
@@ -925,7 +956,7 @@
                 <w:szCs w:val="24"/>
               </w:rPr>
               <w:lastRenderedPageBreak/>
-              <w:t xml:space="preserve">20 classifiers used on speech </w:t>
+              <w:t xml:space="preserve">20 classifiers </w:t>
             </w:r>
             <w:r>
               <w:rPr>
@@ -934,7 +965,7 @@
                 <w:szCs w:val="24"/>
               </w:rPr>
               <w:lastRenderedPageBreak/>
-              <w:t>feature MEL spectrum constant</w:t>
+              <w:t>used on speech feature MEL spectrum constant</w:t>
             </w:r>
           </w:p>
         </w:tc>
@@ -973,7 +1004,16 @@
                 <w:szCs w:val="24"/>
               </w:rPr>
               <w:lastRenderedPageBreak/>
-              <w:t xml:space="preserve">Low classification accuracy </w:t>
+              <w:t xml:space="preserve">Low classification </w:t>
+            </w:r>
+            <w:r>
+              <w:rPr>
+                <w:bCs/>
+                <w:sz w:val="24"/>
+                <w:szCs w:val="24"/>
+              </w:rPr>
+              <w:lastRenderedPageBreak/>
+              <w:t xml:space="preserve">accuracy </w:t>
             </w:r>
           </w:p>
           <w:p>
@@ -999,7 +1039,6 @@
                 <w:sz w:val="24"/>
                 <w:szCs w:val="24"/>
               </w:rPr>
-              <w:lastRenderedPageBreak/>
               <w:t xml:space="preserve">Only one feature used </w:t>
             </w:r>
           </w:p>
@@ -1065,7 +1104,16 @@
                 <w:szCs w:val="24"/>
               </w:rPr>
               <w:lastRenderedPageBreak/>
-              <w:t xml:space="preserve">Use more complex models </w:t>
+              <w:t xml:space="preserve">Use more </w:t>
+            </w:r>
+            <w:r>
+              <w:rPr>
+                <w:bCs/>
+                <w:sz w:val="24"/>
+                <w:szCs w:val="24"/>
+              </w:rPr>
+              <w:lastRenderedPageBreak/>
+              <w:t xml:space="preserve">complex models </w:t>
             </w:r>
           </w:p>
           <w:p>
@@ -1091,7 +1139,6 @@
                 <w:sz w:val="24"/>
                 <w:szCs w:val="24"/>
               </w:rPr>
-              <w:lastRenderedPageBreak/>
               <w:t>And use more features</w:t>
             </w:r>
           </w:p>
@@ -2077,7 +2124,7 @@
                 <w:sz w:val="24"/>
                 <w:szCs w:val="24"/>
               </w:rPr>
-              <w:t xml:space="preserve">Uses Fast fourier transforms to map the frequency differences in voice then a </w:t>
+              <w:t xml:space="preserve">Uses Fast fourier transforms to map the frequency differences in </w:t>
             </w:r>
             <w:r>
               <w:rPr>
@@ -2086,7 +2133,7 @@
                 <w:szCs w:val="24"/>
               </w:rPr>
               <w:lastRenderedPageBreak/>
-              <w:t xml:space="preserve">regression model to show correlation </w:t>
+              <w:t xml:space="preserve">voice then a regression model to show correlation </w:t>
             </w:r>
           </w:p>
         </w:tc>
@@ -2125,7 +2172,16 @@
                 <w:szCs w:val="24"/>
               </w:rPr>
               <w:lastRenderedPageBreak/>
-              <w:t>Doesn’t estimate the heart rate only shows relation between speech and heart rate</w:t>
+              <w:t xml:space="preserve">Doesn’t estimate the heart rate only shows relation between speech and heart </w:t>
+            </w:r>
+            <w:r>
+              <w:rPr>
+                <w:bCs/>
+                <w:sz w:val="24"/>
+                <w:szCs w:val="24"/>
+              </w:rPr>
+              <w:lastRenderedPageBreak/>
+              <w:t>rate</w:t>
             </w:r>
           </w:p>
         </w:tc>
@@ -2163,6 +2219,7 @@
                 <w:sz w:val="24"/>
                 <w:szCs w:val="24"/>
               </w:rPr>
+              <w:lastRenderedPageBreak/>
               <w:t>Implementing complex machine learningtechniques on the conc</w:t>
             </w:r>
             <w:r>
@@ -2219,7 +2276,6 @@
                 <w:sz w:val="24"/>
                 <w:szCs w:val="24"/>
               </w:rPr>
-              <w:lastRenderedPageBreak/>
               <w:t xml:space="preserve">Heart rate from read speech influenced by physical exercise </w:t>
             </w:r>
           </w:p>
@@ -3129,26 +3185,26 @@
         <w:rPr>
           <w:rFonts w:ascii="Arial" w:hAnsi="Arial" w:cs="Arial"/>
         </w:rPr>
-        <w:t xml:space="preserve"> A reinforcement learning approach using Deep Deterministic Policy Gradient (DDPG) is </w:t>
+        <w:t xml:space="preserve"> A </w:t>
       </w:r>
       <w:r>
         <w:rPr>
           <w:rFonts w:ascii="Arial" w:hAnsi="Arial" w:cs="Arial"/>
         </w:rPr>
+        <w:lastRenderedPageBreak/>
+        <w:t xml:space="preserve">reinforcement learning approach using Deep Deterministic Policy Gradient (DDPG) is </w:t>
+      </w:r>
+      <w:r>
+        <w:rPr>
+          <w:rFonts w:ascii="Arial" w:hAnsi="Arial" w:cs="Arial"/>
+        </w:rPr>
         <w:t>used</w:t>
       </w:r>
       <w:r>
         <w:rPr>
           <w:rFonts w:ascii="Arial" w:hAnsi="Arial" w:cs="Arial"/>
         </w:rPr>
-        <w:t xml:space="preserve"> to </w:t>
-      </w:r>
-      <w:r>
-        <w:rPr>
-          <w:rFonts w:ascii="Arial" w:hAnsi="Arial" w:cs="Arial"/>
-        </w:rPr>
-        <w:lastRenderedPageBreak/>
-        <w:t>predict continuous heart rate values from high-dimensional speech features. This method leverages simulated data and advances beyond traditional regression techniques, aiming for improved prediction and adaptability.</w:t>
+        <w:t xml:space="preserve"> to predict continuous heart rate values from high-dimensional speech features. This method leverages simulated data and advances beyond traditional regression techniques, aiming for improved prediction and adaptability.</w:t>
       </w:r>
     </w:p>
     <w:p>
@@ -3618,25 +3674,7 @@
           <w:szCs w:val="24"/>
           <w:lang w:val="en-IN"/>
         </w:rPr>
-        <w:t xml:space="preserve">Since real-world datasets pairing speech and heart rate are scarce, heart rate values were synthetically generated based on the speaker’s predicted age and gender. Random forest classifiers trained on </w:t>
-      </w:r>
-      <w:r>
-        <w:rPr>
-          <w:bCs/>
-          <w:sz w:val="24"/>
-          <w:szCs w:val="24"/>
-          <w:lang w:val="en-IN"/>
-        </w:rPr>
-        <w:t>labelled</w:t>
-      </w:r>
-      <w:r>
-        <w:rPr>
-          <w:bCs/>
-          <w:sz w:val="24"/>
-          <w:szCs w:val="24"/>
-          <w:lang w:val="en-IN"/>
-        </w:rPr>
-        <w:t xml:space="preserve"> </w:t>
+        <w:t xml:space="preserve">Since real-world datasets pairing speech and heart rate are scarce, heart rate values were synthetically generated based on the speaker’s predicted age and gender. Random forest classifiers trained on labelled </w:t>
       </w:r>
       <w:r>
         <w:rPr>
@@ -4604,35 +4642,93 @@
           <w:between w:val="nil"/>
         </w:pBdr>
         <w:rPr>
+          <w:bCs/>
+          <w:sz w:val="24"/>
+          <w:szCs w:val="24"/>
+        </w:rPr>
+      </w:pPr>
+      <w:r>
+        <w:rPr>
+          <w:bCs/>
+          <w:sz w:val="24"/>
+          <w:szCs w:val="24"/>
+        </w:rPr>
+        <w:t>Functionality testing, UI/UX testing, smoke testing, Regression testing performed manually and automatically using selenium on the streamlit app.</w:t>
+      </w:r>
+    </w:p>
+    <w:p>
+      <w:pPr>
+        <w:pBdr>
+          <w:top w:val="nil"/>
+          <w:left w:val="nil"/>
+          <w:bottom w:val="nil"/>
+          <w:right w:val="nil"/>
+          <w:between w:val="nil"/>
+        </w:pBdr>
+        <w:rPr>
           <w:b/>
           <w:sz w:val="28"/>
           <w:szCs w:val="28"/>
         </w:rPr>
       </w:pPr>
-      <w:r>
+    </w:p>
+    <w:p>
+      <w:pPr>
+        <w:pBdr>
+          <w:top w:val="nil"/>
+          <w:left w:val="nil"/>
+          <w:bottom w:val="nil"/>
+          <w:right w:val="nil"/>
+          <w:between w:val="nil"/>
+        </w:pBdr>
         <w:rPr>
           <w:b/>
           <w:sz w:val="28"/>
           <w:szCs w:val="28"/>
         </w:rPr>
-        <w:t xml:space="preserve">10. Results and conclusion </w:t>
-      </w:r>
-    </w:p>
-    <w:p>
-      <w:pPr>
-        <w:pBdr>
-          <w:top w:val="nil"/>
-          <w:left w:val="nil"/>
-          <w:bottom w:val="nil"/>
-          <w:right w:val="nil"/>
-          <w:between w:val="nil"/>
-        </w:pBdr>
+      </w:pPr>
+      <w:r>
         <w:rPr>
           <w:b/>
           <w:sz w:val="28"/>
           <w:szCs w:val="28"/>
         </w:rPr>
-      </w:pPr>
+        <w:drawing>
+          <wp:inline distT="0" distB="0" distL="0" distR="0" wp14:anchorId="337F35DE" wp14:editId="1018D7CA">
+            <wp:extent cx="6388100" cy="630555"/>
+            <wp:effectExtent l="0" t="0" r="0" b="0"/>
+            <wp:docPr id="873297449" name="Picture 1"/>
+            <wp:cNvGraphicFramePr>
+              <a:graphicFrameLocks xmlns:a="http://schemas.openxmlformats.org/drawingml/2006/main" noChangeAspect="1"/>
+            </wp:cNvGraphicFramePr>
+            <a:graphic xmlns:a="http://schemas.openxmlformats.org/drawingml/2006/main">
+              <a:graphicData uri="http://schemas.openxmlformats.org/drawingml/2006/picture">
+                <pic:pic xmlns:pic="http://schemas.openxmlformats.org/drawingml/2006/picture">
+                  <pic:nvPicPr>
+                    <pic:cNvPr id="873297449" name=""/>
+                    <pic:cNvPicPr/>
+                  </pic:nvPicPr>
+                  <pic:blipFill>
+                    <a:blip r:embed="rId11"/>
+                    <a:stretch>
+                      <a:fillRect/>
+                    </a:stretch>
+                  </pic:blipFill>
+                  <pic:spPr>
+                    <a:xfrm>
+                      <a:off x="0" y="0"/>
+                      <a:ext cx="6388100" cy="630555"/>
+                    </a:xfrm>
+                    <a:prstGeom prst="rect">
+                      <a:avLst/>
+                    </a:prstGeom>
+                  </pic:spPr>
+                </pic:pic>
+              </a:graphicData>
+            </a:graphic>
+          </wp:inline>
+        </w:drawing>
+      </w:r>
     </w:p>
     <w:p>
       <w:pPr>
@@ -4649,36 +4745,94 @@
           <w:szCs w:val="28"/>
         </w:rPr>
       </w:pPr>
-      <w:r>
+    </w:p>
+    <w:p>
+      <w:pPr>
+        <w:pBdr>
+          <w:top w:val="nil"/>
+          <w:left w:val="nil"/>
+          <w:bottom w:val="nil"/>
+          <w:right w:val="nil"/>
+          <w:between w:val="nil"/>
+        </w:pBdr>
         <w:rPr>
           <w:b/>
           <w:sz w:val="28"/>
           <w:szCs w:val="28"/>
         </w:rPr>
-        <w:t>Streamlit application</w:t>
-      </w:r>
-    </w:p>
-    <w:p>
-      <w:pPr>
-        <w:pBdr>
-          <w:top w:val="nil"/>
-          <w:left w:val="nil"/>
-          <w:bottom w:val="nil"/>
-          <w:right w:val="nil"/>
-          <w:between w:val="nil"/>
-        </w:pBdr>
+      </w:pPr>
+      <w:r>
         <w:rPr>
           <w:b/>
           <w:sz w:val="28"/>
           <w:szCs w:val="28"/>
         </w:rPr>
-      </w:pPr>
-      <w:r>
+        <w:t xml:space="preserve">10. Results and conclusion </w:t>
+      </w:r>
+    </w:p>
+    <w:p>
+      <w:pPr>
+        <w:pBdr>
+          <w:top w:val="nil"/>
+          <w:left w:val="nil"/>
+          <w:bottom w:val="nil"/>
+          <w:right w:val="nil"/>
+          <w:between w:val="nil"/>
+        </w:pBdr>
         <w:rPr>
           <w:b/>
           <w:sz w:val="28"/>
           <w:szCs w:val="28"/>
         </w:rPr>
+      </w:pPr>
+    </w:p>
+    <w:p>
+      <w:pPr>
+        <w:pBdr>
+          <w:top w:val="nil"/>
+          <w:left w:val="nil"/>
+          <w:bottom w:val="nil"/>
+          <w:right w:val="nil"/>
+          <w:between w:val="nil"/>
+        </w:pBdr>
+        <w:rPr>
+          <w:b/>
+          <w:sz w:val="28"/>
+          <w:szCs w:val="28"/>
+        </w:rPr>
+      </w:pPr>
+      <w:r>
+        <w:rPr>
+          <w:b/>
+          <w:sz w:val="28"/>
+          <w:szCs w:val="28"/>
+        </w:rPr>
+        <w:t>Streamlit application</w:t>
+      </w:r>
+    </w:p>
+    <w:p>
+      <w:pPr>
+        <w:pBdr>
+          <w:top w:val="nil"/>
+          <w:left w:val="nil"/>
+          <w:bottom w:val="nil"/>
+          <w:right w:val="nil"/>
+          <w:between w:val="nil"/>
+        </w:pBdr>
+        <w:rPr>
+          <w:b/>
+          <w:sz w:val="28"/>
+          <w:szCs w:val="28"/>
+        </w:rPr>
+      </w:pPr>
+      <w:r>
+        <w:rPr>
+          <w:b/>
+          <w:noProof/>
+          <w:sz w:val="28"/>
+          <w:szCs w:val="28"/>
+        </w:rPr>
+        <w:lastRenderedPageBreak/>
         <w:drawing>
           <wp:inline distT="0" distB="0" distL="0" distR="0" wp14:anchorId="748C8610" wp14:editId="23524E11">
             <wp:extent cx="6388100" cy="3495040"/>
@@ -4695,7 +4849,7 @@
                     <pic:cNvPicPr/>
                   </pic:nvPicPr>
                   <pic:blipFill>
-                    <a:blip r:embed="rId11"/>
+                    <a:blip r:embed="rId12"/>
                     <a:stretch>
                       <a:fillRect/>
                     </a:stretch>
@@ -4790,10 +4944,10 @@
       <w:r>
         <w:rPr>
           <w:b/>
+          <w:noProof/>
           <w:sz w:val="28"/>
           <w:szCs w:val="28"/>
         </w:rPr>
-        <w:lastRenderedPageBreak/>
         <w:drawing>
           <wp:inline distT="0" distB="0" distL="0" distR="0" wp14:anchorId="2F1F42EF" wp14:editId="5D5786B1">
             <wp:extent cx="5959356" cy="4229467"/>
@@ -4810,7 +4964,7 @@
                     <pic:cNvPicPr/>
                   </pic:nvPicPr>
                   <pic:blipFill>
-                    <a:blip r:embed="rId12"/>
+                    <a:blip r:embed="rId13"/>
                     <a:stretch>
                       <a:fillRect/>
                     </a:stretch>
@@ -4889,9 +5043,11 @@
       <w:r>
         <w:rPr>
           <w:b/>
+          <w:noProof/>
           <w:sz w:val="28"/>
           <w:szCs w:val="28"/>
         </w:rPr>
+        <w:lastRenderedPageBreak/>
         <w:drawing>
           <wp:inline distT="0" distB="0" distL="0" distR="0" wp14:anchorId="2B2D3E9C" wp14:editId="01C7BE1E">
             <wp:extent cx="5982218" cy="4473328"/>
@@ -4908,7 +5064,7 @@
                     <pic:cNvPicPr/>
                   </pic:nvPicPr>
                   <pic:blipFill>
-                    <a:blip r:embed="rId13"/>
+                    <a:blip r:embed="rId14"/>
                     <a:stretch>
                       <a:fillRect/>
                     </a:stretch>
@@ -4966,7 +5122,6 @@
           <w:sz w:val="28"/>
           <w:szCs w:val="28"/>
         </w:rPr>
-        <w:lastRenderedPageBreak/>
         <w:t>Age classifier</w:t>
       </w:r>
     </w:p>
@@ -4988,6 +5143,7 @@
       <w:r>
         <w:rPr>
           <w:b/>
+          <w:noProof/>
           <w:sz w:val="28"/>
           <w:szCs w:val="28"/>
         </w:rPr>
@@ -5007,7 +5163,7 @@
                     <pic:cNvPicPr/>
                   </pic:nvPicPr>
                   <pic:blipFill>
-                    <a:blip r:embed="rId14"/>
+                    <a:blip r:embed="rId15"/>
                     <a:stretch>
                       <a:fillRect/>
                     </a:stretch>
@@ -5086,9 +5242,11 @@
       <w:r>
         <w:rPr>
           <w:b/>
+          <w:noProof/>
           <w:sz w:val="28"/>
           <w:szCs w:val="28"/>
         </w:rPr>
+        <w:lastRenderedPageBreak/>
         <w:drawing>
           <wp:inline distT="0" distB="0" distL="0" distR="0" wp14:anchorId="6389BFE5" wp14:editId="369391B4">
             <wp:extent cx="5502117" cy="1882303"/>
@@ -5105,7 +5263,7 @@
                     <pic:cNvPicPr/>
                   </pic:nvPicPr>
                   <pic:blipFill>
-                    <a:blip r:embed="rId15"/>
+                    <a:blip r:embed="rId16"/>
                     <a:stretch>
                       <a:fillRect/>
                     </a:stretch>
@@ -5184,6 +5342,7 @@
       <w:r>
         <w:rPr>
           <w:b/>
+          <w:noProof/>
           <w:sz w:val="28"/>
           <w:szCs w:val="28"/>
         </w:rPr>
@@ -5203,7 +5362,7 @@
                     <pic:cNvPicPr/>
                   </pic:nvPicPr>
                   <pic:blipFill>
-                    <a:blip r:embed="rId16"/>
+                    <a:blip r:embed="rId17"/>
                     <a:stretch>
                       <a:fillRect/>
                     </a:stretch>
@@ -7263,6 +7422,7 @@
   <w:style w:type="character" w:default="1" w:styleId="DefaultParagraphFont">
     <w:name w:val="Default Paragraph Font"/>
     <w:uiPriority w:val="1"/>
+    <w:semiHidden/>
     <w:unhideWhenUsed/>
   </w:style>
   <w:style w:type="table" w:default="1" w:styleId="TableNormal">

</xml_diff>